<commit_message>
Get orders by user working
</commit_message>
<xml_diff>
--- a/documents/taxiZilla.docx
+++ b/documents/taxiZilla.docx
@@ -10,17 +10,23 @@
         <w:jc w:val="center"/>
         <w:rPr>
           <w:rFonts w:ascii="Times New Roman" w:hAnsi="Times New Roman"/>
-        </w:rPr>
-      </w:pPr>
-      <w:r>
-        <w:rPr>
-          <w:rFonts w:ascii="Times New Roman" w:hAnsi="Times New Roman"/>
+          <w:b/>
           <w:b/>
           <w:bCs/>
           <w:sz w:val="36"/>
           <w:szCs w:val="36"/>
           <w:lang w:val="bg-BG"/>
         </w:rPr>
+      </w:pPr>
+      <w:r>
+        <w:rPr>
+          <w:rFonts w:ascii="Times New Roman" w:hAnsi="Times New Roman"/>
+          <w:b/>
+          <w:bCs/>
+          <w:sz w:val="36"/>
+          <w:szCs w:val="36"/>
+          <w:lang w:val="bg-BG"/>
+        </w:rPr>
         <w:t>Документация проект №26</w:t>
       </w:r>
     </w:p>
@@ -35,9 +41,7 @@
         <w:spacing w:lineRule="auto" w:line="360"/>
         <w:ind w:start="397" w:end="0" w:hanging="0"/>
         <w:jc w:val="start"/>
-        <w:rPr>
-          <w:rFonts w:ascii="Times New Roman" w:hAnsi="Times New Roman"/>
-        </w:rPr>
+        <w:rPr/>
       </w:pPr>
       <w:r>
         <w:rPr>
@@ -50,9 +54,17 @@
       <w:r>
         <w:rPr>
           <w:rFonts w:ascii="Times New Roman" w:hAnsi="Times New Roman"/>
-          <w:lang w:val="en-US"/>
-        </w:rPr>
-        <w:t>taxiZilla</w:t>
+          <w:b w:val="false"/>
+          <w:bCs w:val="false"/>
+        </w:rPr>
+        <w:t>„</w:t>
+      </w:r>
+      <w:r>
+        <w:rPr>
+          <w:rFonts w:ascii="Times New Roman" w:hAnsi="Times New Roman"/>
+          <w:lang w:val="en-US"/>
+        </w:rPr>
+        <w:t>taxiZilla”</w:t>
       </w:r>
     </w:p>
     <w:p>
@@ -68,15 +80,19 @@
         <w:jc w:val="start"/>
         <w:rPr>
           <w:rFonts w:ascii="Times New Roman" w:hAnsi="Times New Roman"/>
-        </w:rPr>
-      </w:pPr>
-      <w:r>
-        <w:rPr>
-          <w:rFonts w:ascii="Times New Roman" w:hAnsi="Times New Roman"/>
+          <w:b/>
           <w:b/>
           <w:bCs/>
           <w:lang w:val="bg-BG"/>
         </w:rPr>
+      </w:pPr>
+      <w:r>
+        <w:rPr>
+          <w:rFonts w:ascii="Times New Roman" w:hAnsi="Times New Roman"/>
+          <w:b/>
+          <w:bCs/>
+          <w:lang w:val="bg-BG"/>
+        </w:rPr>
         <w:t>АВТОРИ:</w:t>
       </w:r>
     </w:p>
@@ -84,10 +100,6 @@
       <w:pPr>
         <w:pStyle w:val="Normal"/>
         <w:widowControl/>
-        <w:numPr>
-          <w:ilvl w:val="0"/>
-          <w:numId w:val="0"/>
-        </w:numPr>
         <w:suppressAutoHyphens w:val="true"/>
         <w:bidi w:val="0"/>
         <w:spacing w:lineRule="auto" w:line="360" w:before="0" w:after="0"/>
@@ -122,10 +134,6 @@
       <w:pPr>
         <w:pStyle w:val="Normal"/>
         <w:widowControl/>
-        <w:numPr>
-          <w:ilvl w:val="0"/>
-          <w:numId w:val="0"/>
-        </w:numPr>
         <w:suppressAutoHyphens w:val="true"/>
         <w:bidi w:val="0"/>
         <w:spacing w:lineRule="auto" w:line="360" w:before="0" w:after="0"/>
@@ -173,15 +181,21 @@
         <w:spacing w:lineRule="auto" w:line="360"/>
         <w:ind w:start="397" w:end="0" w:hanging="0"/>
         <w:jc w:val="start"/>
-        <w:rPr/>
-      </w:pPr>
-      <w:r>
-        <w:rPr>
-          <w:rFonts w:ascii="Times New Roman" w:hAnsi="Times New Roman"/>
+        <w:rPr>
+          <w:rFonts w:ascii="Times New Roman" w:hAnsi="Times New Roman"/>
+          <w:b/>
           <w:b/>
           <w:bCs/>
           <w:lang w:val="bg-BG"/>
         </w:rPr>
+      </w:pPr>
+      <w:r>
+        <w:rPr>
+          <w:rFonts w:ascii="Times New Roman" w:hAnsi="Times New Roman"/>
+          <w:b/>
+          <w:bCs/>
+          <w:lang w:val="bg-BG"/>
+        </w:rPr>
         <w:t xml:space="preserve">РЪКОВОДИТЕЛ: </w:t>
       </w:r>
     </w:p>
@@ -189,10 +203,6 @@
       <w:pPr>
         <w:pStyle w:val="Normal"/>
         <w:widowControl/>
-        <w:numPr>
-          <w:ilvl w:val="0"/>
-          <w:numId w:val="0"/>
-        </w:numPr>
         <w:suppressAutoHyphens w:val="true"/>
         <w:bidi w:val="0"/>
         <w:spacing w:lineRule="auto" w:line="360" w:before="0" w:after="0"/>
@@ -243,436 +253,432 @@
         <w:jc w:val="start"/>
         <w:rPr>
           <w:rFonts w:ascii="Times New Roman" w:hAnsi="Times New Roman"/>
-        </w:rPr>
-      </w:pPr>
-      <w:r>
-        <w:rPr>
-          <w:rFonts w:ascii="Times New Roman" w:hAnsi="Times New Roman"/>
-          <w:b/>
-          <w:bCs/>
-          <w:lang w:val="bg-BG"/>
-        </w:rPr>
-        <w:t>РЕЗЮМЕ:</w:t>
-      </w:r>
-    </w:p>
-    <w:p>
-      <w:pPr>
-        <w:pStyle w:val="Normal"/>
-        <w:widowControl/>
-        <w:numPr>
-          <w:ilvl w:val="0"/>
-          <w:numId w:val="0"/>
-        </w:numPr>
-        <w:suppressAutoHyphens w:val="true"/>
-        <w:bidi w:val="0"/>
-        <w:spacing w:lineRule="auto" w:line="360" w:before="0" w:after="0"/>
-        <w:ind w:start="1134" w:end="0" w:hanging="0"/>
-        <w:jc w:val="start"/>
-        <w:rPr>
-          <w:rFonts w:ascii="Times New Roman" w:hAnsi="Times New Roman"/>
-        </w:rPr>
-      </w:pPr>
-      <w:r>
-        <w:rPr>
-          <w:rFonts w:ascii="Times New Roman" w:hAnsi="Times New Roman"/>
-          <w:b/>
-          <w:bCs/>
-          <w:lang w:val="bg-BG"/>
-        </w:rPr>
-        <w:t>4.1. Цели:</w:t>
-      </w:r>
-    </w:p>
-    <w:p>
-      <w:pPr>
-        <w:pStyle w:val="Normal"/>
-        <w:numPr>
-          <w:ilvl w:val="0"/>
-          <w:numId w:val="0"/>
-        </w:numPr>
-        <w:bidi w:val="0"/>
-        <w:spacing w:lineRule="auto" w:line="360"/>
-        <w:ind w:start="1797" w:end="0" w:hanging="0"/>
-        <w:jc w:val="start"/>
-        <w:rPr>
-          <w:rFonts w:ascii="Times New Roman" w:hAnsi="Times New Roman"/>
-        </w:rPr>
-      </w:pPr>
-      <w:r>
-        <w:rPr>
-          <w:rFonts w:ascii="Times New Roman" w:hAnsi="Times New Roman"/>
-          <w:b/>
-          <w:bCs/>
-          <w:lang w:val="bg-BG"/>
-        </w:rPr>
-        <w:t xml:space="preserve">  </w:t>
-      </w:r>
-      <w:r>
-        <w:rPr>
-          <w:rFonts w:ascii="Times New Roman" w:hAnsi="Times New Roman"/>
-          <w:b w:val="false"/>
-          <w:bCs w:val="false"/>
-          <w:lang w:val="en-US"/>
-        </w:rPr>
-        <w:t xml:space="preserve">taxiZilla </w:t>
-      </w:r>
-      <w:r>
-        <w:rPr>
-          <w:rFonts w:ascii="Times New Roman" w:hAnsi="Times New Roman"/>
-          <w:b w:val="false"/>
-          <w:bCs w:val="false"/>
-          <w:lang w:val="bg-BG"/>
-        </w:rPr>
-        <w:t>има за цел да улесни работата на таксиметровите шофьори, на техните фирми и на потребителите, които ползват услугите им. Уеб приложението е гъвкаво и дава възможности за извършване на операции като поръчка на такси, поръчка за пазаруване и доставка до дома  с няколко клика. Това може да намали разходите на фирмата за диспечери и да улесни потребителите при поръчване на такси. Това приложение е единно за територията на цялата страна и не е нужно търсенето на телефонни номера на таксиметрови шофьори или фирми при пътуване в друг град.</w:t>
-      </w:r>
-    </w:p>
-    <w:p>
-      <w:pPr>
-        <w:pStyle w:val="Normal"/>
-        <w:widowControl/>
-        <w:numPr>
-          <w:ilvl w:val="0"/>
-          <w:numId w:val="0"/>
-        </w:numPr>
-        <w:suppressAutoHyphens w:val="true"/>
-        <w:bidi w:val="0"/>
-        <w:spacing w:lineRule="auto" w:line="360" w:before="0" w:after="0"/>
-        <w:ind w:start="1134" w:end="0" w:hanging="0"/>
-        <w:jc w:val="start"/>
-        <w:rPr>
-          <w:rFonts w:ascii="Times New Roman" w:hAnsi="Times New Roman"/>
-        </w:rPr>
-      </w:pPr>
-      <w:r>
-        <w:rPr>
-          <w:rFonts w:ascii="Times New Roman" w:hAnsi="Times New Roman"/>
-          <w:b/>
-          <w:bCs/>
-          <w:lang w:val="bg-BG"/>
-        </w:rPr>
-        <w:t>4.2. Основни етапи в реализирането на проекта:</w:t>
-      </w:r>
-    </w:p>
-    <w:p>
-      <w:pPr>
-        <w:pStyle w:val="Normal"/>
-        <w:numPr>
-          <w:ilvl w:val="0"/>
-          <w:numId w:val="0"/>
-        </w:numPr>
-        <w:bidi w:val="0"/>
-        <w:spacing w:lineRule="auto" w:line="360"/>
-        <w:ind w:start="1797" w:end="0" w:hanging="0"/>
-        <w:jc w:val="start"/>
-        <w:rPr>
-          <w:rFonts w:ascii="Times New Roman" w:hAnsi="Times New Roman"/>
-        </w:rPr>
-      </w:pPr>
-      <w:r>
-        <w:rPr>
-          <w:rFonts w:ascii="Times New Roman" w:hAnsi="Times New Roman"/>
-          <w:b w:val="false"/>
-          <w:bCs w:val="false"/>
-          <w:lang w:val="bg-BG"/>
-        </w:rPr>
-        <w:t>1. Проучване на технологии и избор на подходящите</w:t>
-      </w:r>
-    </w:p>
-    <w:p>
-      <w:pPr>
-        <w:pStyle w:val="Normal"/>
-        <w:numPr>
-          <w:ilvl w:val="0"/>
-          <w:numId w:val="0"/>
-        </w:numPr>
-        <w:bidi w:val="0"/>
-        <w:spacing w:lineRule="auto" w:line="360"/>
-        <w:ind w:start="1797" w:end="0" w:hanging="0"/>
-        <w:jc w:val="start"/>
-        <w:rPr>
-          <w:rFonts w:ascii="Times New Roman" w:hAnsi="Times New Roman"/>
-        </w:rPr>
-      </w:pPr>
-      <w:r>
-        <w:rPr>
-          <w:rFonts w:ascii="Times New Roman" w:hAnsi="Times New Roman"/>
-          <w:b w:val="false"/>
-          <w:bCs w:val="false"/>
-          <w:lang w:val="bg-BG"/>
-        </w:rPr>
-        <w:t xml:space="preserve">2. Реализация на </w:t>
-      </w:r>
-      <w:r>
-        <w:rPr>
-          <w:rFonts w:ascii="Times New Roman" w:hAnsi="Times New Roman"/>
-          <w:b w:val="false"/>
-          <w:bCs w:val="false"/>
-          <w:lang w:val="en-US"/>
-        </w:rPr>
-        <w:t xml:space="preserve">Back End </w:t>
-      </w:r>
-      <w:r>
-        <w:rPr>
-          <w:rFonts w:ascii="Times New Roman" w:hAnsi="Times New Roman"/>
-          <w:b w:val="false"/>
-          <w:bCs w:val="false"/>
-          <w:lang w:val="bg-BG"/>
-        </w:rPr>
-        <w:t xml:space="preserve">чрез използване на </w:t>
-      </w:r>
-      <w:r>
-        <w:rPr>
-          <w:rFonts w:ascii="Times New Roman" w:hAnsi="Times New Roman"/>
-          <w:b w:val="false"/>
-          <w:bCs w:val="false"/>
-          <w:lang w:val="en-US"/>
-        </w:rPr>
-        <w:t xml:space="preserve">NestJS, MariaDB, Node.js, TypeORM </w:t>
-      </w:r>
-      <w:r>
-        <w:rPr>
-          <w:rFonts w:ascii="Times New Roman" w:hAnsi="Times New Roman"/>
-          <w:b w:val="false"/>
-          <w:bCs w:val="false"/>
-          <w:lang w:val="bg-BG"/>
-        </w:rPr>
-        <w:t xml:space="preserve">и </w:t>
-      </w:r>
-      <w:r>
-        <w:rPr>
-          <w:rFonts w:ascii="Times New Roman" w:hAnsi="Times New Roman"/>
-          <w:b w:val="false"/>
-          <w:bCs w:val="false"/>
-          <w:lang w:val="en-US"/>
-        </w:rPr>
-        <w:t>Passport</w:t>
-      </w:r>
-    </w:p>
-    <w:p>
-      <w:pPr>
-        <w:pStyle w:val="Normal"/>
-        <w:numPr>
-          <w:ilvl w:val="0"/>
-          <w:numId w:val="0"/>
-        </w:numPr>
-        <w:bidi w:val="0"/>
-        <w:spacing w:lineRule="auto" w:line="360"/>
-        <w:ind w:start="1797" w:end="0" w:hanging="0"/>
-        <w:jc w:val="start"/>
-        <w:rPr>
-          <w:rFonts w:ascii="Times New Roman" w:hAnsi="Times New Roman"/>
-        </w:rPr>
-      </w:pPr>
-      <w:r>
-        <w:rPr>
-          <w:rFonts w:ascii="Times New Roman" w:hAnsi="Times New Roman"/>
-          <w:b w:val="false"/>
-          <w:bCs w:val="false"/>
-          <w:lang w:val="en-US"/>
-        </w:rPr>
-        <w:t xml:space="preserve">3. </w:t>
-      </w:r>
-      <w:r>
-        <w:rPr>
-          <w:rFonts w:ascii="Times New Roman" w:hAnsi="Times New Roman"/>
-          <w:b w:val="false"/>
-          <w:bCs w:val="false"/>
-          <w:lang w:val="bg-BG"/>
-        </w:rPr>
-        <w:t xml:space="preserve">Реализация на </w:t>
-      </w:r>
-      <w:r>
-        <w:rPr>
-          <w:rFonts w:ascii="Times New Roman" w:hAnsi="Times New Roman"/>
-          <w:b w:val="false"/>
-          <w:bCs w:val="false"/>
-          <w:lang w:val="en-US"/>
-        </w:rPr>
-        <w:t xml:space="preserve">Front End </w:t>
-      </w:r>
-      <w:r>
-        <w:rPr>
-          <w:rFonts w:ascii="Times New Roman" w:hAnsi="Times New Roman"/>
-          <w:b w:val="false"/>
-          <w:bCs w:val="false"/>
-          <w:lang w:val="bg-BG"/>
-        </w:rPr>
-        <w:t xml:space="preserve">чрез използване на </w:t>
-      </w:r>
-      <w:r>
-        <w:rPr>
-          <w:rFonts w:ascii="Times New Roman" w:hAnsi="Times New Roman"/>
-          <w:b w:val="false"/>
-          <w:bCs w:val="false"/>
-          <w:lang w:val="en-US"/>
-        </w:rPr>
-        <w:t xml:space="preserve">HTML, CSS, JavaScript </w:t>
-      </w:r>
-      <w:r>
-        <w:rPr>
-          <w:rFonts w:ascii="Times New Roman" w:hAnsi="Times New Roman"/>
-          <w:b w:val="false"/>
-          <w:bCs w:val="false"/>
-          <w:lang w:val="bg-BG"/>
-        </w:rPr>
-        <w:t xml:space="preserve">и </w:t>
-      </w:r>
-      <w:r>
-        <w:rPr>
-          <w:rFonts w:ascii="Times New Roman" w:hAnsi="Times New Roman"/>
-          <w:b w:val="false"/>
-          <w:bCs w:val="false"/>
-          <w:lang w:val="en-US"/>
-        </w:rPr>
-        <w:t>Bootstrap</w:t>
-      </w:r>
-    </w:p>
-    <w:p>
-      <w:pPr>
-        <w:pStyle w:val="Normal"/>
-        <w:numPr>
-          <w:ilvl w:val="0"/>
-          <w:numId w:val="0"/>
-        </w:numPr>
-        <w:bidi w:val="0"/>
-        <w:spacing w:lineRule="auto" w:line="360"/>
-        <w:ind w:start="1797" w:end="0" w:hanging="0"/>
-        <w:jc w:val="start"/>
-        <w:rPr>
-          <w:rFonts w:ascii="Times New Roman" w:hAnsi="Times New Roman"/>
-        </w:rPr>
-      </w:pPr>
-      <w:r>
-        <w:rPr>
-          <w:rFonts w:ascii="Times New Roman" w:hAnsi="Times New Roman"/>
-          <w:b w:val="false"/>
-          <w:bCs w:val="false"/>
-          <w:lang w:val="en-US"/>
-        </w:rPr>
-        <w:t xml:space="preserve">4. </w:t>
-      </w:r>
-      <w:r>
-        <w:rPr>
-          <w:rFonts w:ascii="Times New Roman" w:hAnsi="Times New Roman"/>
-          <w:b w:val="false"/>
-          <w:bCs w:val="false"/>
-          <w:lang w:val="bg-BG"/>
-        </w:rPr>
-        <w:t>Поправка на грешки</w:t>
-      </w:r>
-    </w:p>
-    <w:p>
-      <w:pPr>
-        <w:pStyle w:val="Normal"/>
-        <w:widowControl/>
-        <w:suppressAutoHyphens w:val="true"/>
-        <w:bidi w:val="0"/>
-        <w:spacing w:lineRule="auto" w:line="360" w:before="0" w:after="0"/>
-        <w:ind w:start="1814" w:end="0" w:hanging="0"/>
-        <w:jc w:val="start"/>
-        <w:rPr>
-          <w:rFonts w:ascii="Times New Roman" w:hAnsi="Times New Roman"/>
-        </w:rPr>
-      </w:pPr>
-      <w:r>
-        <w:rPr>
-          <w:rFonts w:ascii="Times New Roman" w:hAnsi="Times New Roman"/>
-          <w:b w:val="false"/>
-          <w:bCs w:val="false"/>
-          <w:lang w:val="bg-BG"/>
-        </w:rPr>
-        <w:t xml:space="preserve">5. Създаване на мобилно приложение за шофьори чрез използване на </w:t>
-      </w:r>
-      <w:r>
-        <w:rPr>
-          <w:rFonts w:ascii="Times New Roman" w:hAnsi="Times New Roman"/>
-          <w:b w:val="false"/>
-          <w:bCs w:val="false"/>
-          <w:lang w:val="en-US"/>
-        </w:rPr>
-        <w:t>Flutter</w:t>
-      </w:r>
-    </w:p>
-    <w:p>
-      <w:pPr>
-        <w:pStyle w:val="Normal"/>
-        <w:widowControl/>
-        <w:suppressAutoHyphens w:val="true"/>
-        <w:bidi w:val="0"/>
-        <w:spacing w:lineRule="auto" w:line="360" w:before="0" w:after="0"/>
-        <w:ind w:start="1814" w:end="0" w:hanging="0"/>
-        <w:jc w:val="start"/>
-        <w:rPr>
-          <w:rFonts w:ascii="Times New Roman" w:hAnsi="Times New Roman"/>
-        </w:rPr>
-      </w:pPr>
-      <w:r>
-        <w:rPr>
-          <w:rFonts w:ascii="Times New Roman" w:hAnsi="Times New Roman"/>
-          <w:b w:val="false"/>
-          <w:bCs w:val="false"/>
-          <w:lang w:val="bg-BG"/>
-        </w:rPr>
-        <w:t>6. Поправяне на грешки</w:t>
-      </w:r>
-    </w:p>
-    <w:p>
-      <w:pPr>
-        <w:pStyle w:val="Normal"/>
-        <w:widowControl/>
-        <w:suppressAutoHyphens w:val="true"/>
-        <w:bidi w:val="0"/>
-        <w:spacing w:lineRule="auto" w:line="360" w:before="0" w:after="0"/>
-        <w:ind w:start="1814" w:end="0" w:hanging="0"/>
-        <w:jc w:val="start"/>
-        <w:rPr>
-          <w:rFonts w:ascii="Times New Roman" w:hAnsi="Times New Roman"/>
-        </w:rPr>
-      </w:pPr>
-      <w:r>
-        <w:rPr>
-          <w:rFonts w:ascii="Times New Roman" w:hAnsi="Times New Roman"/>
-          <w:b w:val="false"/>
-          <w:bCs w:val="false"/>
-          <w:lang w:val="bg-BG"/>
-        </w:rPr>
-        <w:t>7. Тестване на продукта</w:t>
-      </w:r>
-    </w:p>
-    <w:p>
-      <w:pPr>
-        <w:pStyle w:val="Normal"/>
-        <w:bidi w:val="0"/>
-        <w:spacing w:lineRule="auto" w:line="360"/>
-        <w:ind w:start="1134" w:end="0" w:hanging="0"/>
-        <w:jc w:val="start"/>
-        <w:rPr>
-          <w:rFonts w:ascii="Times New Roman" w:hAnsi="Times New Roman"/>
-        </w:rPr>
-      </w:pPr>
-      <w:r>
-        <w:rPr>
-          <w:rFonts w:ascii="Times New Roman" w:hAnsi="Times New Roman"/>
-          <w:b/>
-          <w:bCs/>
-          <w:lang w:val="bg-BG"/>
-        </w:rPr>
-        <w:t>4.3. Ниво на сложност на проекта:</w:t>
-      </w:r>
-    </w:p>
-    <w:p>
-      <w:pPr>
-        <w:pStyle w:val="Normal"/>
-        <w:bidi w:val="0"/>
-        <w:spacing w:lineRule="auto" w:line="360"/>
-        <w:ind w:start="1134" w:end="0" w:hanging="0"/>
-        <w:jc w:val="start"/>
-        <w:rPr>
-          <w:rFonts w:ascii="Times New Roman" w:hAnsi="Times New Roman"/>
           <w:b/>
           <w:b/>
           <w:bCs/>
-          <w:lang w:val="en-US"/>
-        </w:rPr>
+          <w:lang w:val="bg-BG"/>
+        </w:rPr>
+      </w:pPr>
+      <w:r>
+        <w:rPr>
+          <w:rFonts w:ascii="Times New Roman" w:hAnsi="Times New Roman"/>
+          <w:b/>
+          <w:bCs/>
+          <w:lang w:val="bg-BG"/>
+        </w:rPr>
+        <w:t>РЕЗЮМЕ:</w:t>
+      </w:r>
+    </w:p>
+    <w:p>
+      <w:pPr>
+        <w:pStyle w:val="Normal"/>
+        <w:widowControl/>
+        <w:suppressAutoHyphens w:val="true"/>
+        <w:bidi w:val="0"/>
+        <w:spacing w:lineRule="auto" w:line="360" w:before="0" w:after="0"/>
+        <w:ind w:start="1134" w:end="0" w:hanging="0"/>
+        <w:jc w:val="start"/>
+        <w:rPr>
+          <w:rFonts w:ascii="Times New Roman" w:hAnsi="Times New Roman"/>
+          <w:b/>
+          <w:b/>
+          <w:bCs/>
+          <w:lang w:val="bg-BG"/>
+        </w:rPr>
+      </w:pPr>
+      <w:r>
+        <w:rPr>
+          <w:rFonts w:ascii="Times New Roman" w:hAnsi="Times New Roman"/>
+          <w:b/>
+          <w:bCs/>
+          <w:lang w:val="bg-BG"/>
+        </w:rPr>
+        <w:t>4.1. Цели:</w:t>
+      </w:r>
+    </w:p>
+    <w:p>
+      <w:pPr>
+        <w:pStyle w:val="Normal"/>
+        <w:widowControl/>
+        <w:suppressAutoHyphens w:val="true"/>
+        <w:overflowPunct w:val="false"/>
+        <w:bidi w:val="0"/>
+        <w:spacing w:lineRule="auto" w:line="360" w:before="0" w:after="0"/>
+        <w:ind w:start="1814" w:end="0" w:hanging="0"/>
+        <w:jc w:val="both"/>
+        <w:rPr/>
+      </w:pPr>
+      <w:r>
+        <w:rPr>
+          <w:rFonts w:ascii="Times New Roman" w:hAnsi="Times New Roman"/>
+          <w:b/>
+          <w:bCs/>
+          <w:lang w:val="bg-BG"/>
+        </w:rPr>
+        <w:tab/>
+      </w:r>
+      <w:r>
+        <w:rPr>
+          <w:rFonts w:ascii="Times New Roman" w:hAnsi="Times New Roman"/>
+          <w:b w:val="false"/>
+          <w:bCs w:val="false"/>
+          <w:lang w:val="en-US"/>
+        </w:rPr>
+        <w:t>T</w:t>
+      </w:r>
+      <w:r>
+        <w:rPr>
+          <w:rFonts w:ascii="Times New Roman" w:hAnsi="Times New Roman"/>
+          <w:b w:val="false"/>
+          <w:bCs w:val="false"/>
+          <w:lang w:val="en-US"/>
+        </w:rPr>
+        <w:t xml:space="preserve">axiZilla </w:t>
+      </w:r>
+      <w:r>
+        <w:rPr>
+          <w:rFonts w:ascii="Times New Roman" w:hAnsi="Times New Roman"/>
+          <w:b w:val="false"/>
+          <w:bCs w:val="false"/>
+          <w:lang w:val="bg-BG"/>
+        </w:rPr>
+        <w:t>има за цел да улесни работата на таксиметровите шофьори, на техните фирми и на потребителите, които ползват услугите им. Уеб приложението е гъвкаво и дава възможности за извършване на операции като поръчка на такси, поръчка за пазаруване и доставка до дома  с няколко клика. Това може да намали разходите на фирмата за диспечери и да улесни потребителите при поръчване на такси. Това приложение е единно за територията на цялата страна и не е нужно търсенето на телефонни номера на таксиметрови шофьори или фирми при пътуване в друг град.</w:t>
+      </w:r>
+    </w:p>
+    <w:p>
+      <w:pPr>
+        <w:pStyle w:val="Normal"/>
+        <w:widowControl/>
+        <w:suppressAutoHyphens w:val="true"/>
+        <w:bidi w:val="0"/>
+        <w:spacing w:lineRule="auto" w:line="360" w:before="0" w:after="0"/>
+        <w:ind w:start="1134" w:end="0" w:hanging="0"/>
+        <w:jc w:val="start"/>
+        <w:rPr>
+          <w:rFonts w:ascii="Times New Roman" w:hAnsi="Times New Roman"/>
+          <w:b/>
+          <w:b/>
+          <w:bCs/>
+          <w:lang w:val="bg-BG"/>
+        </w:rPr>
+      </w:pPr>
+      <w:r>
+        <w:rPr>
+          <w:rFonts w:ascii="Times New Roman" w:hAnsi="Times New Roman"/>
+          <w:b/>
+          <w:bCs/>
+          <w:lang w:val="bg-BG"/>
+        </w:rPr>
+        <w:t>4.2. Основни етапи в реализирането на проекта:</w:t>
+      </w:r>
+    </w:p>
+    <w:p>
+      <w:pPr>
+        <w:pStyle w:val="Normal"/>
+        <w:bidi w:val="0"/>
+        <w:spacing w:lineRule="auto" w:line="360"/>
+        <w:ind w:start="1797" w:end="0" w:hanging="0"/>
+        <w:jc w:val="start"/>
+        <w:rPr>
+          <w:rFonts w:ascii="Times New Roman" w:hAnsi="Times New Roman"/>
+          <w:b w:val="false"/>
+          <w:b w:val="false"/>
+          <w:bCs w:val="false"/>
+          <w:lang w:val="bg-BG"/>
+        </w:rPr>
+      </w:pPr>
+      <w:r>
+        <w:rPr>
+          <w:rFonts w:ascii="Times New Roman" w:hAnsi="Times New Roman"/>
+          <w:b w:val="false"/>
+          <w:bCs w:val="false"/>
+          <w:lang w:val="bg-BG"/>
+        </w:rPr>
+        <w:t>1. Проучване на технологии и избор на подходящите</w:t>
+      </w:r>
+    </w:p>
+    <w:p>
+      <w:pPr>
+        <w:pStyle w:val="Normal"/>
+        <w:bidi w:val="0"/>
+        <w:spacing w:lineRule="auto" w:line="360"/>
+        <w:ind w:start="1797" w:end="0" w:hanging="0"/>
+        <w:jc w:val="start"/>
+        <w:rPr/>
+      </w:pPr>
+      <w:r>
+        <w:rPr>
+          <w:rFonts w:ascii="Times New Roman" w:hAnsi="Times New Roman"/>
+          <w:b w:val="false"/>
+          <w:bCs w:val="false"/>
+          <w:lang w:val="bg-BG"/>
+        </w:rPr>
+        <w:t xml:space="preserve">2. Реализация на </w:t>
+      </w:r>
+      <w:r>
+        <w:rPr>
+          <w:rFonts w:ascii="Times New Roman" w:hAnsi="Times New Roman"/>
+          <w:b w:val="false"/>
+          <w:bCs w:val="false"/>
+          <w:lang w:val="en-US"/>
+        </w:rPr>
+        <w:t xml:space="preserve">Back End </w:t>
+      </w:r>
+      <w:r>
+        <w:rPr>
+          <w:rFonts w:ascii="Times New Roman" w:hAnsi="Times New Roman"/>
+          <w:b w:val="false"/>
+          <w:bCs w:val="false"/>
+          <w:lang w:val="bg-BG"/>
+        </w:rPr>
+        <w:t xml:space="preserve">чрез използване на </w:t>
+      </w:r>
+      <w:r>
+        <w:rPr>
+          <w:rFonts w:ascii="Times New Roman" w:hAnsi="Times New Roman"/>
+          <w:b w:val="false"/>
+          <w:bCs w:val="false"/>
+          <w:lang w:val="en-US"/>
+        </w:rPr>
+        <w:t xml:space="preserve">NestJS, MariaDB, Node.js, TypeORM </w:t>
+      </w:r>
+      <w:r>
+        <w:rPr>
+          <w:rFonts w:ascii="Times New Roman" w:hAnsi="Times New Roman"/>
+          <w:b w:val="false"/>
+          <w:bCs w:val="false"/>
+          <w:lang w:val="bg-BG"/>
+        </w:rPr>
+        <w:t xml:space="preserve">и </w:t>
+      </w:r>
+      <w:r>
+        <w:rPr>
+          <w:rFonts w:ascii="Times New Roman" w:hAnsi="Times New Roman"/>
+          <w:b w:val="false"/>
+          <w:bCs w:val="false"/>
+          <w:lang w:val="en-US"/>
+        </w:rPr>
+        <w:t>Passport</w:t>
+      </w:r>
+    </w:p>
+    <w:p>
+      <w:pPr>
+        <w:pStyle w:val="Normal"/>
+        <w:bidi w:val="0"/>
+        <w:spacing w:lineRule="auto" w:line="360"/>
+        <w:ind w:start="1797" w:end="0" w:hanging="0"/>
+        <w:jc w:val="start"/>
+        <w:rPr/>
+      </w:pPr>
+      <w:r>
+        <w:rPr>
+          <w:rFonts w:ascii="Times New Roman" w:hAnsi="Times New Roman"/>
+          <w:b w:val="false"/>
+          <w:bCs w:val="false"/>
+          <w:lang w:val="en-US"/>
+        </w:rPr>
+        <w:t xml:space="preserve">3. </w:t>
+      </w:r>
+      <w:r>
+        <w:rPr>
+          <w:rFonts w:ascii="Times New Roman" w:hAnsi="Times New Roman"/>
+          <w:b w:val="false"/>
+          <w:bCs w:val="false"/>
+          <w:lang w:val="bg-BG"/>
+        </w:rPr>
+        <w:t xml:space="preserve">Реализация на </w:t>
+      </w:r>
+      <w:r>
+        <w:rPr>
+          <w:rFonts w:ascii="Times New Roman" w:hAnsi="Times New Roman"/>
+          <w:b w:val="false"/>
+          <w:bCs w:val="false"/>
+          <w:lang w:val="en-US"/>
+        </w:rPr>
+        <w:t xml:space="preserve">Front End </w:t>
+      </w:r>
+      <w:r>
+        <w:rPr>
+          <w:rFonts w:ascii="Times New Roman" w:hAnsi="Times New Roman"/>
+          <w:b w:val="false"/>
+          <w:bCs w:val="false"/>
+          <w:lang w:val="bg-BG"/>
+        </w:rPr>
+        <w:t xml:space="preserve">чрез използване на </w:t>
+      </w:r>
+      <w:r>
+        <w:rPr>
+          <w:rFonts w:ascii="Times New Roman" w:hAnsi="Times New Roman"/>
+          <w:b w:val="false"/>
+          <w:bCs w:val="false"/>
+          <w:lang w:val="en-US"/>
+        </w:rPr>
+        <w:t xml:space="preserve">HTML, CSS, JavaScript </w:t>
+      </w:r>
+      <w:r>
+        <w:rPr>
+          <w:rFonts w:ascii="Times New Roman" w:hAnsi="Times New Roman"/>
+          <w:b w:val="false"/>
+          <w:bCs w:val="false"/>
+          <w:lang w:val="bg-BG"/>
+        </w:rPr>
+        <w:t xml:space="preserve">и </w:t>
+      </w:r>
+      <w:r>
+        <w:rPr>
+          <w:rFonts w:ascii="Times New Roman" w:hAnsi="Times New Roman"/>
+          <w:b w:val="false"/>
+          <w:bCs w:val="false"/>
+          <w:lang w:val="en-US"/>
+        </w:rPr>
+        <w:t>Bootstrap</w:t>
+      </w:r>
+    </w:p>
+    <w:p>
+      <w:pPr>
+        <w:pStyle w:val="Normal"/>
+        <w:bidi w:val="0"/>
+        <w:spacing w:lineRule="auto" w:line="360"/>
+        <w:ind w:start="1797" w:end="0" w:hanging="0"/>
+        <w:jc w:val="start"/>
+        <w:rPr/>
+      </w:pPr>
+      <w:r>
+        <w:rPr>
+          <w:rFonts w:ascii="Times New Roman" w:hAnsi="Times New Roman"/>
+          <w:b w:val="false"/>
+          <w:bCs w:val="false"/>
+          <w:lang w:val="en-US"/>
+        </w:rPr>
+        <w:t xml:space="preserve">4. </w:t>
+      </w:r>
+      <w:r>
+        <w:rPr>
+          <w:rFonts w:ascii="Times New Roman" w:hAnsi="Times New Roman"/>
+          <w:b w:val="false"/>
+          <w:bCs w:val="false"/>
+          <w:lang w:val="bg-BG"/>
+        </w:rPr>
+        <w:t>Поправка на грешки</w:t>
+      </w:r>
+    </w:p>
+    <w:p>
+      <w:pPr>
+        <w:pStyle w:val="Normal"/>
+        <w:widowControl/>
+        <w:suppressAutoHyphens w:val="true"/>
+        <w:bidi w:val="0"/>
+        <w:spacing w:lineRule="auto" w:line="360" w:before="0" w:after="0"/>
+        <w:ind w:start="1814" w:end="0" w:hanging="0"/>
+        <w:jc w:val="start"/>
+        <w:rPr/>
+      </w:pPr>
+      <w:r>
+        <w:rPr>
+          <w:rFonts w:ascii="Times New Roman" w:hAnsi="Times New Roman"/>
+          <w:b w:val="false"/>
+          <w:bCs w:val="false"/>
+          <w:lang w:val="bg-BG"/>
+        </w:rPr>
+        <w:t xml:space="preserve">5. Създаване на мобилно приложение за шофьори чрез използване на </w:t>
+      </w:r>
+      <w:r>
+        <w:rPr>
+          <w:rFonts w:ascii="Times New Roman" w:hAnsi="Times New Roman"/>
+          <w:b w:val="false"/>
+          <w:bCs w:val="false"/>
+          <w:lang w:val="en-US"/>
+        </w:rPr>
+        <w:t>Flutter</w:t>
+      </w:r>
+    </w:p>
+    <w:p>
+      <w:pPr>
+        <w:pStyle w:val="Normal"/>
+        <w:widowControl/>
+        <w:suppressAutoHyphens w:val="true"/>
+        <w:bidi w:val="0"/>
+        <w:spacing w:lineRule="auto" w:line="360" w:before="0" w:after="0"/>
+        <w:ind w:start="1814" w:end="0" w:hanging="0"/>
+        <w:jc w:val="start"/>
+        <w:rPr>
+          <w:rFonts w:ascii="Times New Roman" w:hAnsi="Times New Roman"/>
+          <w:b w:val="false"/>
+          <w:b w:val="false"/>
+          <w:bCs w:val="false"/>
+          <w:lang w:val="bg-BG"/>
+        </w:rPr>
+      </w:pPr>
+      <w:r>
+        <w:rPr>
+          <w:rFonts w:ascii="Times New Roman" w:hAnsi="Times New Roman"/>
+          <w:b w:val="false"/>
+          <w:bCs w:val="false"/>
+          <w:lang w:val="bg-BG"/>
+        </w:rPr>
+        <w:t>6. Поправяне на грешки</w:t>
+      </w:r>
+    </w:p>
+    <w:p>
+      <w:pPr>
+        <w:pStyle w:val="Normal"/>
+        <w:widowControl/>
+        <w:suppressAutoHyphens w:val="true"/>
+        <w:bidi w:val="0"/>
+        <w:spacing w:lineRule="auto" w:line="360" w:before="0" w:after="0"/>
+        <w:ind w:start="1814" w:end="0" w:hanging="0"/>
+        <w:jc w:val="start"/>
+        <w:rPr>
+          <w:rFonts w:ascii="Times New Roman" w:hAnsi="Times New Roman"/>
+          <w:b w:val="false"/>
+          <w:b w:val="false"/>
+          <w:bCs w:val="false"/>
+          <w:lang w:val="bg-BG"/>
+        </w:rPr>
+      </w:pPr>
+      <w:r>
+        <w:rPr>
+          <w:rFonts w:ascii="Times New Roman" w:hAnsi="Times New Roman"/>
+          <w:b w:val="false"/>
+          <w:bCs w:val="false"/>
+          <w:lang w:val="bg-BG"/>
+        </w:rPr>
+        <w:t>7. Тестване на продукта</w:t>
+      </w:r>
+    </w:p>
+    <w:p>
+      <w:pPr>
+        <w:pStyle w:val="Normal"/>
+        <w:bidi w:val="0"/>
+        <w:spacing w:lineRule="auto" w:line="360"/>
+        <w:ind w:start="1134" w:end="0" w:hanging="0"/>
+        <w:jc w:val="start"/>
+        <w:rPr>
+          <w:rFonts w:ascii="Times New Roman" w:hAnsi="Times New Roman"/>
+          <w:b/>
+          <w:b/>
+          <w:bCs/>
+          <w:lang w:val="bg-BG"/>
+        </w:rPr>
+      </w:pPr>
+      <w:r>
+        <w:rPr>
+          <w:rFonts w:ascii="Times New Roman" w:hAnsi="Times New Roman"/>
+          <w:b/>
+          <w:bCs/>
+          <w:lang w:val="bg-BG"/>
+        </w:rPr>
+        <w:t>4.3. Ниво на сложност на проекта:</w:t>
+      </w:r>
+    </w:p>
+    <w:p>
+      <w:pPr>
+        <w:pStyle w:val="Normal"/>
+        <w:bidi w:val="0"/>
+        <w:spacing w:lineRule="auto" w:line="360"/>
+        <w:ind w:start="1134" w:end="0" w:hanging="0"/>
+        <w:jc w:val="start"/>
+        <w:rPr/>
       </w:pPr>
       <w:r>
         <w:rPr>
@@ -2788,21 +2794,602 @@
         <w:ind w:start="1757" w:end="0" w:hanging="0"/>
         <w:jc w:val="start"/>
         <w:rPr>
-          <w:rFonts w:ascii="Times New Roman" w:hAnsi="Times New Roman"/>
-          <w:b w:val="false"/>
-          <w:b w:val="false"/>
-          <w:bCs w:val="false"/>
-          <w:lang w:val="en-US"/>
-        </w:rPr>
-      </w:pPr>
-      <w:r>
-        <w:rPr>
-          <w:rFonts w:ascii="Times New Roman" w:hAnsi="Times New Roman"/>
-          <w:b w:val="false"/>
-          <w:bCs w:val="false"/>
-          <w:lang w:val="en-US"/>
+          <w:rFonts w:ascii="Times New Roman" w:hAnsi="Times New Roman" w:eastAsia="NSimSun" w:cs="Arial"/>
+          <w:b w:val="false"/>
+          <w:b w:val="false"/>
+          <w:bCs w:val="false"/>
+          <w:color w:val="auto"/>
+          <w:kern w:val="2"/>
+          <w:sz w:val="24"/>
+          <w:szCs w:val="24"/>
+          <w:lang w:val="en-US" w:eastAsia="zh-CN" w:bidi="hi-IN"/>
+        </w:rPr>
+      </w:pPr>
+      <w:r>
+        <w:rPr>
+          <w:rFonts w:eastAsia="NSimSun" w:cs="Arial" w:ascii="Times New Roman" w:hAnsi="Times New Roman"/>
+          <w:b w:val="false"/>
+          <w:bCs w:val="false"/>
+          <w:color w:val="auto"/>
+          <w:kern w:val="2"/>
+          <w:sz w:val="24"/>
+          <w:szCs w:val="24"/>
+          <w:lang w:val="en-US" w:eastAsia="zh-CN" w:bidi="hi-IN"/>
         </w:rPr>
         <w:t>http-exception.filter.ts – Филтрира изключенията. Вместо да изпрати на браузъра изключение, което ще излезе в конзолата, то изпраща просто response string “401” което е HTTP кодът съответстващ на Unauthorized.</w:t>
+      </w:r>
+    </w:p>
+    <w:p>
+      <w:pPr>
+        <w:pStyle w:val="Normal"/>
+        <w:bidi w:val="0"/>
+        <w:spacing w:lineRule="auto" w:line="360"/>
+        <w:ind w:start="1134" w:end="0" w:hanging="0"/>
+        <w:jc w:val="start"/>
+        <w:rPr/>
+      </w:pPr>
+      <w:r>
+        <w:rPr>
+          <w:rFonts w:eastAsia="NSimSun" w:cs="Arial" w:ascii="Times New Roman" w:hAnsi="Times New Roman"/>
+          <w:b/>
+          <w:bCs/>
+          <w:color w:val="auto"/>
+          <w:kern w:val="2"/>
+          <w:sz w:val="24"/>
+          <w:szCs w:val="24"/>
+          <w:lang w:val="en-US" w:eastAsia="zh-CN" w:bidi="hi-IN"/>
+        </w:rPr>
+        <w:t xml:space="preserve">4.5. </w:t>
+      </w:r>
+      <w:r>
+        <w:rPr>
+          <w:rFonts w:eastAsia="NSimSun" w:cs="Arial" w:ascii="Times New Roman" w:hAnsi="Times New Roman"/>
+          <w:b/>
+          <w:bCs/>
+          <w:color w:val="auto"/>
+          <w:kern w:val="2"/>
+          <w:sz w:val="24"/>
+          <w:szCs w:val="24"/>
+          <w:lang w:val="bg-BG" w:eastAsia="zh-CN" w:bidi="hi-IN"/>
+        </w:rPr>
+        <w:t>Реализация:</w:t>
+      </w:r>
+    </w:p>
+    <w:p>
+      <w:pPr>
+        <w:pStyle w:val="Normal"/>
+        <w:bidi w:val="0"/>
+        <w:spacing w:lineRule="auto" w:line="360"/>
+        <w:ind w:start="1134" w:end="0" w:hanging="0"/>
+        <w:jc w:val="start"/>
+        <w:rPr>
+          <w:lang w:val="bg-BG"/>
+        </w:rPr>
+      </w:pPr>
+      <w:r>
+        <w:rPr>
+          <w:lang w:val="bg-BG"/>
+        </w:rPr>
+        <w:t>Използвани технологии:</w:t>
+      </w:r>
+    </w:p>
+    <w:p>
+      <w:pPr>
+        <w:pStyle w:val="Normal"/>
+        <w:widowControl/>
+        <w:suppressAutoHyphens w:val="true"/>
+        <w:bidi w:val="0"/>
+        <w:spacing w:lineRule="auto" w:line="360" w:before="0" w:after="0"/>
+        <w:ind w:start="1644" w:end="0" w:hanging="0"/>
+        <w:jc w:val="start"/>
+        <w:rPr>
+          <w:lang w:val="en-US"/>
+        </w:rPr>
+      </w:pPr>
+      <w:r>
+        <w:rPr>
+          <w:lang w:val="en-US"/>
+        </w:rPr>
+        <w:t>TypeORM</w:t>
+      </w:r>
+    </w:p>
+    <w:p>
+      <w:pPr>
+        <w:pStyle w:val="Normal"/>
+        <w:widowControl/>
+        <w:suppressAutoHyphens w:val="true"/>
+        <w:bidi w:val="0"/>
+        <w:spacing w:lineRule="auto" w:line="360" w:before="0" w:after="0"/>
+        <w:ind w:start="1644" w:end="0" w:hanging="0"/>
+        <w:jc w:val="start"/>
+        <w:rPr>
+          <w:lang w:val="en-US"/>
+        </w:rPr>
+      </w:pPr>
+      <w:r>
+        <w:rPr>
+          <w:lang w:val="en-US"/>
+        </w:rPr>
+        <w:t>NestJs</w:t>
+      </w:r>
+    </w:p>
+    <w:p>
+      <w:pPr>
+        <w:pStyle w:val="Normal"/>
+        <w:widowControl/>
+        <w:suppressAutoHyphens w:val="true"/>
+        <w:bidi w:val="0"/>
+        <w:spacing w:lineRule="auto" w:line="360" w:before="0" w:after="0"/>
+        <w:ind w:start="1644" w:end="0" w:hanging="0"/>
+        <w:jc w:val="start"/>
+        <w:rPr>
+          <w:lang w:val="en-US"/>
+        </w:rPr>
+      </w:pPr>
+      <w:r>
+        <w:rPr>
+          <w:lang w:val="en-US"/>
+        </w:rPr>
+        <w:t>Passport</w:t>
+      </w:r>
+    </w:p>
+    <w:p>
+      <w:pPr>
+        <w:pStyle w:val="Normal"/>
+        <w:widowControl/>
+        <w:suppressAutoHyphens w:val="true"/>
+        <w:bidi w:val="0"/>
+        <w:spacing w:lineRule="auto" w:line="360" w:before="0" w:after="0"/>
+        <w:ind w:start="1644" w:end="0" w:hanging="0"/>
+        <w:jc w:val="start"/>
+        <w:rPr>
+          <w:lang w:val="en-US"/>
+        </w:rPr>
+      </w:pPr>
+      <w:r>
+        <w:rPr>
+          <w:lang w:val="en-US"/>
+        </w:rPr>
+        <w:t>MariaDB</w:t>
+      </w:r>
+    </w:p>
+    <w:p>
+      <w:pPr>
+        <w:pStyle w:val="Normal"/>
+        <w:widowControl/>
+        <w:suppressAutoHyphens w:val="true"/>
+        <w:bidi w:val="0"/>
+        <w:spacing w:lineRule="auto" w:line="360" w:before="0" w:after="0"/>
+        <w:ind w:start="1644" w:end="0" w:hanging="0"/>
+        <w:jc w:val="start"/>
+        <w:rPr>
+          <w:lang w:val="en-US"/>
+        </w:rPr>
+      </w:pPr>
+      <w:r>
+        <w:rPr>
+          <w:lang w:val="en-US"/>
+        </w:rPr>
+        <w:t>Node.js</w:t>
+      </w:r>
+    </w:p>
+    <w:p>
+      <w:pPr>
+        <w:pStyle w:val="Normal"/>
+        <w:widowControl/>
+        <w:suppressAutoHyphens w:val="true"/>
+        <w:bidi w:val="0"/>
+        <w:spacing w:lineRule="auto" w:line="360" w:before="0" w:after="0"/>
+        <w:ind w:start="1644" w:end="0" w:hanging="0"/>
+        <w:jc w:val="start"/>
+        <w:rPr>
+          <w:lang w:val="en-US"/>
+        </w:rPr>
+      </w:pPr>
+      <w:r>
+        <w:rPr>
+          <w:lang w:val="en-US"/>
+        </w:rPr>
+        <w:t>TypeScript</w:t>
+      </w:r>
+    </w:p>
+    <w:p>
+      <w:pPr>
+        <w:pStyle w:val="Normal"/>
+        <w:widowControl/>
+        <w:suppressAutoHyphens w:val="true"/>
+        <w:bidi w:val="0"/>
+        <w:spacing w:lineRule="auto" w:line="360" w:before="0" w:after="0"/>
+        <w:ind w:start="1644" w:end="0" w:hanging="0"/>
+        <w:jc w:val="start"/>
+        <w:rPr>
+          <w:lang w:val="en-US"/>
+        </w:rPr>
+      </w:pPr>
+      <w:r>
+        <w:rPr>
+          <w:lang w:val="en-US"/>
+        </w:rPr>
+        <w:t>Flutter</w:t>
+      </w:r>
+    </w:p>
+    <w:p>
+      <w:pPr>
+        <w:pStyle w:val="Normal"/>
+        <w:widowControl/>
+        <w:suppressAutoHyphens w:val="true"/>
+        <w:bidi w:val="0"/>
+        <w:spacing w:lineRule="auto" w:line="360" w:before="0" w:after="0"/>
+        <w:ind w:start="1644" w:end="0" w:hanging="0"/>
+        <w:jc w:val="start"/>
+        <w:rPr>
+          <w:lang w:val="en-US"/>
+        </w:rPr>
+      </w:pPr>
+      <w:r>
+        <w:rPr>
+          <w:lang w:val="en-US"/>
+        </w:rPr>
+        <w:t>HTML</w:t>
+      </w:r>
+    </w:p>
+    <w:p>
+      <w:pPr>
+        <w:pStyle w:val="Normal"/>
+        <w:widowControl/>
+        <w:suppressAutoHyphens w:val="true"/>
+        <w:bidi w:val="0"/>
+        <w:spacing w:lineRule="auto" w:line="360" w:before="0" w:after="0"/>
+        <w:ind w:start="1644" w:end="0" w:hanging="0"/>
+        <w:jc w:val="start"/>
+        <w:rPr>
+          <w:lang w:val="en-US"/>
+        </w:rPr>
+      </w:pPr>
+      <w:r>
+        <w:rPr>
+          <w:lang w:val="en-US"/>
+        </w:rPr>
+        <w:t>CSS</w:t>
+      </w:r>
+    </w:p>
+    <w:p>
+      <w:pPr>
+        <w:pStyle w:val="Normal"/>
+        <w:widowControl/>
+        <w:suppressAutoHyphens w:val="true"/>
+        <w:bidi w:val="0"/>
+        <w:spacing w:lineRule="auto" w:line="360" w:before="0" w:after="0"/>
+        <w:ind w:start="1644" w:end="0" w:hanging="0"/>
+        <w:jc w:val="start"/>
+        <w:rPr>
+          <w:lang w:val="en-US"/>
+        </w:rPr>
+      </w:pPr>
+      <w:r>
+        <w:rPr>
+          <w:lang w:val="en-US"/>
+        </w:rPr>
+        <w:t>Bootstrap</w:t>
+      </w:r>
+    </w:p>
+    <w:p>
+      <w:pPr>
+        <w:pStyle w:val="Normal"/>
+        <w:widowControl/>
+        <w:suppressAutoHyphens w:val="true"/>
+        <w:bidi w:val="0"/>
+        <w:spacing w:lineRule="auto" w:line="360" w:before="0" w:after="0"/>
+        <w:ind w:start="1644" w:end="0" w:hanging="0"/>
+        <w:jc w:val="start"/>
+        <w:rPr>
+          <w:lang w:val="en-US"/>
+        </w:rPr>
+      </w:pPr>
+      <w:r>
+        <w:rPr>
+          <w:lang w:val="en-US"/>
+        </w:rPr>
+        <w:t>JavaScript</w:t>
+      </w:r>
+    </w:p>
+    <w:p>
+      <w:pPr>
+        <w:pStyle w:val="Normal"/>
+        <w:bidi w:val="0"/>
+        <w:spacing w:lineRule="auto" w:line="360"/>
+        <w:ind w:start="1134" w:end="0" w:hanging="0"/>
+        <w:jc w:val="start"/>
+        <w:rPr>
+          <w:lang w:val="en-US"/>
+        </w:rPr>
+      </w:pPr>
+      <w:r>
+        <w:rPr>
+          <w:lang w:val="en-US"/>
+        </w:rPr>
+      </w:r>
+    </w:p>
+    <w:p>
+      <w:pPr>
+        <w:pStyle w:val="Normal"/>
+        <w:bidi w:val="0"/>
+        <w:spacing w:lineRule="auto" w:line="360"/>
+        <w:ind w:start="1134" w:end="0" w:hanging="0"/>
+        <w:jc w:val="start"/>
+        <w:rPr>
+          <w:lang w:val="bg-BG"/>
+        </w:rPr>
+      </w:pPr>
+      <w:r>
+        <w:rPr>
+          <w:lang w:val="bg-BG"/>
+        </w:rPr>
+        <w:t>Използван софтуер:</w:t>
+      </w:r>
+    </w:p>
+    <w:p>
+      <w:pPr>
+        <w:pStyle w:val="Normal"/>
+        <w:widowControl/>
+        <w:suppressAutoHyphens w:val="true"/>
+        <w:bidi w:val="0"/>
+        <w:spacing w:lineRule="auto" w:line="360" w:before="0" w:after="0"/>
+        <w:ind w:start="1644" w:end="0" w:hanging="0"/>
+        <w:jc w:val="start"/>
+        <w:rPr>
+          <w:lang w:val="en-US"/>
+        </w:rPr>
+      </w:pPr>
+      <w:r>
+        <w:rPr>
+          <w:lang w:val="en-US"/>
+        </w:rPr>
+        <w:t>Gimp</w:t>
+      </w:r>
+    </w:p>
+    <w:p>
+      <w:pPr>
+        <w:pStyle w:val="Normal"/>
+        <w:widowControl/>
+        <w:suppressAutoHyphens w:val="true"/>
+        <w:bidi w:val="0"/>
+        <w:spacing w:lineRule="auto" w:line="360" w:before="0" w:after="0"/>
+        <w:ind w:start="1644" w:end="0" w:hanging="0"/>
+        <w:jc w:val="start"/>
+        <w:rPr>
+          <w:lang w:val="en-US"/>
+        </w:rPr>
+      </w:pPr>
+      <w:r>
+        <w:rPr>
+          <w:lang w:val="en-US"/>
+        </w:rPr>
+        <w:t>LibreOffice</w:t>
+      </w:r>
+    </w:p>
+    <w:p>
+      <w:pPr>
+        <w:pStyle w:val="Normal"/>
+        <w:widowControl/>
+        <w:suppressAutoHyphens w:val="true"/>
+        <w:bidi w:val="0"/>
+        <w:spacing w:lineRule="auto" w:line="360" w:before="0" w:after="0"/>
+        <w:ind w:start="1644" w:end="0" w:hanging="0"/>
+        <w:jc w:val="start"/>
+        <w:rPr>
+          <w:lang w:val="en-US"/>
+        </w:rPr>
+      </w:pPr>
+      <w:r>
+        <w:rPr>
+          <w:lang w:val="en-US"/>
+        </w:rPr>
+        <w:t>VS Code</w:t>
+      </w:r>
+    </w:p>
+    <w:p>
+      <w:pPr>
+        <w:pStyle w:val="Normal"/>
+        <w:widowControl/>
+        <w:suppressAutoHyphens w:val="true"/>
+        <w:bidi w:val="0"/>
+        <w:spacing w:lineRule="auto" w:line="360" w:before="0" w:after="0"/>
+        <w:ind w:start="1644" w:end="0" w:hanging="0"/>
+        <w:jc w:val="start"/>
+        <w:rPr>
+          <w:lang w:val="en-US"/>
+        </w:rPr>
+      </w:pPr>
+      <w:r>
+        <w:rPr>
+          <w:lang w:val="en-US"/>
+        </w:rPr>
+        <w:t>GitHub</w:t>
+      </w:r>
+    </w:p>
+    <w:p>
+      <w:pPr>
+        <w:pStyle w:val="Normal"/>
+        <w:widowControl/>
+        <w:suppressAutoHyphens w:val="true"/>
+        <w:bidi w:val="0"/>
+        <w:spacing w:lineRule="auto" w:line="360" w:before="0" w:after="0"/>
+        <w:ind w:start="1644" w:end="0" w:hanging="0"/>
+        <w:jc w:val="start"/>
+        <w:rPr>
+          <w:lang w:val="en-US"/>
+        </w:rPr>
+      </w:pPr>
+      <w:r>
+        <w:rPr>
+          <w:lang w:val="en-US"/>
+        </w:rPr>
+        <w:t>Git</w:t>
+      </w:r>
+    </w:p>
+    <w:p>
+      <w:pPr>
+        <w:pStyle w:val="Normal"/>
+        <w:widowControl/>
+        <w:suppressAutoHyphens w:val="true"/>
+        <w:bidi w:val="0"/>
+        <w:spacing w:lineRule="auto" w:line="360" w:before="0" w:after="0"/>
+        <w:ind w:start="1644" w:end="0" w:hanging="0"/>
+        <w:jc w:val="start"/>
+        <w:rPr>
+          <w:lang w:val="en-US"/>
+        </w:rPr>
+      </w:pPr>
+      <w:r>
+        <w:rPr>
+          <w:lang w:val="en-US"/>
+        </w:rPr>
+        <w:t>Windows 10</w:t>
+      </w:r>
+    </w:p>
+    <w:p>
+      <w:pPr>
+        <w:pStyle w:val="Normal"/>
+        <w:widowControl/>
+        <w:suppressAutoHyphens w:val="true"/>
+        <w:bidi w:val="0"/>
+        <w:spacing w:lineRule="auto" w:line="360" w:before="0" w:after="0"/>
+        <w:ind w:start="1644" w:end="0" w:hanging="0"/>
+        <w:jc w:val="start"/>
+        <w:rPr>
+          <w:lang w:val="en-US"/>
+        </w:rPr>
+      </w:pPr>
+      <w:r>
+        <w:rPr>
+          <w:lang w:val="en-US"/>
+        </w:rPr>
+        <w:t>Arch Linux</w:t>
+      </w:r>
+    </w:p>
+    <w:p>
+      <w:pPr>
+        <w:pStyle w:val="Normal"/>
+        <w:widowControl/>
+        <w:suppressAutoHyphens w:val="true"/>
+        <w:bidi w:val="0"/>
+        <w:spacing w:lineRule="auto" w:line="360" w:before="0" w:after="0"/>
+        <w:ind w:start="1644" w:end="0" w:hanging="0"/>
+        <w:jc w:val="start"/>
+        <w:rPr>
+          <w:lang w:val="en-US"/>
+        </w:rPr>
+      </w:pPr>
+      <w:r>
+        <w:rPr>
+          <w:lang w:val="en-US"/>
+        </w:rPr>
+        <w:t>Node.js</w:t>
+      </w:r>
+    </w:p>
+    <w:p>
+      <w:pPr>
+        <w:pStyle w:val="Normal"/>
+        <w:widowControl/>
+        <w:suppressAutoHyphens w:val="true"/>
+        <w:bidi w:val="0"/>
+        <w:spacing w:lineRule="auto" w:line="360" w:before="0" w:after="0"/>
+        <w:ind w:start="1644" w:end="0" w:hanging="0"/>
+        <w:jc w:val="start"/>
+        <w:rPr>
+          <w:lang w:val="en-US"/>
+        </w:rPr>
+      </w:pPr>
+      <w:r>
+        <w:rPr>
+          <w:lang w:val="en-US"/>
+        </w:rPr>
+        <w:t>MariaDB</w:t>
+      </w:r>
+    </w:p>
+    <w:p>
+      <w:pPr>
+        <w:pStyle w:val="Normal"/>
+        <w:widowControl/>
+        <w:suppressAutoHyphens w:val="true"/>
+        <w:bidi w:val="0"/>
+        <w:spacing w:lineRule="auto" w:line="360" w:before="0" w:after="0"/>
+        <w:ind w:start="1644" w:end="0" w:hanging="0"/>
+        <w:jc w:val="start"/>
+        <w:rPr>
+          <w:lang w:val="en-US"/>
+        </w:rPr>
+      </w:pPr>
+      <w:r>
+        <w:rPr>
+          <w:lang w:val="en-US"/>
+        </w:rPr>
+        <w:t>Flutter</w:t>
+      </w:r>
+    </w:p>
+    <w:p>
+      <w:pPr>
+        <w:pStyle w:val="Normal"/>
+        <w:widowControl/>
+        <w:suppressAutoHyphens w:val="true"/>
+        <w:bidi w:val="0"/>
+        <w:spacing w:lineRule="auto" w:line="360" w:before="0" w:after="0"/>
+        <w:ind w:start="1134" w:end="0" w:hanging="0"/>
+        <w:jc w:val="start"/>
+        <w:rPr>
+          <w:lang w:val="bg-BG"/>
+        </w:rPr>
+      </w:pPr>
+      <w:r>
+        <w:rPr>
+          <w:lang w:val="bg-BG"/>
+        </w:rPr>
+        <w:t>Използвани ресурси:</w:t>
+      </w:r>
+    </w:p>
+    <w:p>
+      <w:pPr>
+        <w:pStyle w:val="Normal"/>
+        <w:widowControl/>
+        <w:suppressAutoHyphens w:val="true"/>
+        <w:bidi w:val="0"/>
+        <w:spacing w:lineRule="auto" w:line="360" w:before="0" w:after="0"/>
+        <w:ind w:start="1644" w:end="0" w:hanging="0"/>
+        <w:jc w:val="start"/>
+        <w:rPr>
+          <w:lang w:val="bg-BG"/>
+        </w:rPr>
+      </w:pPr>
+      <w:r>
+        <w:rPr>
+          <w:lang w:val="bg-BG"/>
+        </w:rPr>
+        <w:t xml:space="preserve">Снимки с лиценз </w:t>
+      </w:r>
+      <w:r>
+        <w:rPr>
+          <w:lang w:val="en-US"/>
+        </w:rPr>
+        <w:t xml:space="preserve">Creative Common </w:t>
+      </w:r>
+      <w:r>
+        <w:rPr>
+          <w:lang w:val="bg-BG"/>
+        </w:rPr>
+        <w:t xml:space="preserve">и </w:t>
+      </w:r>
+      <w:r>
+        <w:rPr>
+          <w:lang w:val="en-US"/>
+        </w:rPr>
+        <w:t xml:space="preserve">npm </w:t>
+      </w:r>
+      <w:r>
+        <w:rPr>
+          <w:lang w:val="bg-BG"/>
+        </w:rPr>
+        <w:t>пакети.</w:t>
       </w:r>
     </w:p>
     <w:sectPr>
@@ -2824,7 +3411,7 @@
     <w:lvl w:ilvl="0">
       <w:start w:val="1"/>
       <w:numFmt w:val="decimal"/>
-      <w:lvlText w:val="%1."/>
+      <w:lvlText w:val="%1"/>
       <w:lvlJc w:val="start"/>
       <w:pPr>
         <w:tabs>
@@ -2840,7 +3427,7 @@
     <w:lvl w:ilvl="1">
       <w:start w:val="1"/>
       <w:numFmt w:val="decimal"/>
-      <w:lvlText w:val="%2."/>
+      <w:lvlText w:val="%1.%2"/>
       <w:lvlJc w:val="start"/>
       <w:pPr>
         <w:tabs>
@@ -2856,7 +3443,7 @@
     <w:lvl w:ilvl="2">
       <w:start w:val="1"/>
       <w:numFmt w:val="decimal"/>
-      <w:lvlText w:val="%3."/>
+      <w:lvlText w:val="%2.%3"/>
       <w:lvlJc w:val="start"/>
       <w:pPr>
         <w:tabs>
@@ -2872,7 +3459,7 @@
     <w:lvl w:ilvl="3">
       <w:start w:val="1"/>
       <w:numFmt w:val="decimal"/>
-      <w:lvlText w:val="%4."/>
+      <w:lvlText w:val="%3.%4"/>
       <w:lvlJc w:val="start"/>
       <w:pPr>
         <w:tabs>
@@ -2888,7 +3475,7 @@
     <w:lvl w:ilvl="4">
       <w:start w:val="1"/>
       <w:numFmt w:val="decimal"/>
-      <w:lvlText w:val="%5."/>
+      <w:lvlText w:val="%4.%5"/>
       <w:lvlJc w:val="start"/>
       <w:pPr>
         <w:tabs>
@@ -2904,7 +3491,7 @@
     <w:lvl w:ilvl="5">
       <w:start w:val="1"/>
       <w:numFmt w:val="decimal"/>
-      <w:lvlText w:val="%6."/>
+      <w:lvlText w:val="%5.%6"/>
       <w:lvlJc w:val="start"/>
       <w:pPr>
         <w:tabs>
@@ -2920,7 +3507,7 @@
     <w:lvl w:ilvl="6">
       <w:start w:val="1"/>
       <w:numFmt w:val="decimal"/>
-      <w:lvlText w:val="%7."/>
+      <w:lvlText w:val="%6.%7"/>
       <w:lvlJc w:val="start"/>
       <w:pPr>
         <w:tabs>
@@ -2936,7 +3523,7 @@
     <w:lvl w:ilvl="7">
       <w:start w:val="1"/>
       <w:numFmt w:val="decimal"/>
-      <w:lvlText w:val="%8."/>
+      <w:lvlText w:val="%7.%8"/>
       <w:lvlJc w:val="start"/>
       <w:pPr>
         <w:tabs>
@@ -2952,7 +3539,7 @@
     <w:lvl w:ilvl="8">
       <w:start w:val="1"/>
       <w:numFmt w:val="decimal"/>
-      <w:lvlText w:val="%9."/>
+      <w:lvlText w:val="%8.%9"/>
       <w:lvlJc w:val="start"/>
       <w:pPr>
         <w:tabs>
@@ -3118,6 +3705,7 @@
     <w:pPr>
       <w:widowControl/>
       <w:suppressAutoHyphens w:val="true"/>
+      <w:overflowPunct w:val="false"/>
       <w:bidi w:val="0"/>
       <w:spacing w:before="0" w:after="0"/>
       <w:jc w:val="start"/>

</xml_diff>

<commit_message>
Fixed Moderation verify firm
</commit_message>
<xml_diff>
--- a/documents/taxiZilla.docx
+++ b/documents/taxiZilla.docx
@@ -10,6 +10,11 @@
         <w:jc w:val="center"/>
         <w:rPr>
           <w:rFonts w:ascii="times new roman" w:hAnsi="times new roman"/>
+          <w:b/>
+          <w:b/>
+          <w:bCs/>
+          <w:sz w:val="36"/>
+          <w:szCs w:val="36"/>
           <w:lang w:val="bg-BG" w:eastAsia="zh-CN" w:bidi="hi-IN"/>
         </w:rPr>
       </w:pPr>
@@ -36,10 +41,7 @@
         <w:spacing w:lineRule="auto" w:line="360"/>
         <w:ind w:start="397" w:end="0" w:hanging="0"/>
         <w:jc w:val="start"/>
-        <w:rPr>
-          <w:rFonts w:ascii="times new roman" w:hAnsi="times new roman"/>
-          <w:lang w:val="bg-BG" w:eastAsia="zh-CN" w:bidi="hi-IN"/>
-        </w:rPr>
+        <w:rPr/>
       </w:pPr>
       <w:r>
         <w:rPr>
@@ -80,16 +82,19 @@
         <w:jc w:val="start"/>
         <w:rPr>
           <w:rFonts w:ascii="times new roman" w:hAnsi="times new roman"/>
-          <w:lang w:val="bg-BG" w:eastAsia="zh-CN" w:bidi="hi-IN"/>
-        </w:rPr>
-      </w:pPr>
-      <w:r>
-        <w:rPr>
-          <w:rFonts w:ascii="times new roman" w:hAnsi="times new roman"/>
+          <w:b/>
           <w:b/>
           <w:bCs/>
           <w:lang w:val="bg-BG" w:eastAsia="zh-CN" w:bidi="hi-IN"/>
         </w:rPr>
+      </w:pPr>
+      <w:r>
+        <w:rPr>
+          <w:rFonts w:ascii="times new roman" w:hAnsi="times new roman"/>
+          <w:b/>
+          <w:bCs/>
+          <w:lang w:val="bg-BG" w:eastAsia="zh-CN" w:bidi="hi-IN"/>
+        </w:rPr>
         <w:t>АВТОРИ:</w:t>
       </w:r>
     </w:p>
@@ -102,10 +107,7 @@
         <w:spacing w:lineRule="auto" w:line="360" w:before="0" w:after="0"/>
         <w:ind w:start="397" w:end="0" w:hanging="0"/>
         <w:jc w:val="start"/>
-        <w:rPr>
-          <w:rFonts w:ascii="times new roman" w:hAnsi="times new roman"/>
-          <w:lang w:val="bg-BG" w:eastAsia="zh-CN" w:bidi="hi-IN"/>
-        </w:rPr>
+        <w:rPr/>
       </w:pPr>
       <w:r>
         <w:rPr>
@@ -139,10 +141,7 @@
         <w:spacing w:lineRule="auto" w:line="360" w:before="0" w:after="0"/>
         <w:ind w:start="397" w:end="0" w:hanging="0"/>
         <w:jc w:val="start"/>
-        <w:rPr>
-          <w:rFonts w:ascii="times new roman" w:hAnsi="times new roman"/>
-          <w:lang w:val="bg-BG" w:eastAsia="zh-CN" w:bidi="hi-IN"/>
-        </w:rPr>
+        <w:rPr/>
       </w:pPr>
       <w:r>
         <w:rPr>
@@ -186,6 +185,9 @@
         <w:jc w:val="start"/>
         <w:rPr>
           <w:rFonts w:ascii="times new roman" w:hAnsi="times new roman"/>
+          <w:b/>
+          <w:b/>
+          <w:bCs/>
           <w:lang w:val="bg-BG" w:eastAsia="zh-CN" w:bidi="hi-IN"/>
         </w:rPr>
       </w:pPr>
@@ -222,6 +224,7 @@
       <w:hyperlink r:id="rId2">
         <w:r>
           <w:rPr>
+            <w:rStyle w:val="DefaultCharacterStyle"/>
             <w:rFonts w:ascii="times new roman" w:hAnsi="times new roman"/>
             <w:b w:val="false"/>
             <w:bCs w:val="false"/>
@@ -253,16 +256,19 @@
         <w:jc w:val="start"/>
         <w:rPr>
           <w:rFonts w:ascii="times new roman" w:hAnsi="times new roman"/>
-          <w:lang w:val="bg-BG" w:eastAsia="zh-CN" w:bidi="hi-IN"/>
-        </w:rPr>
-      </w:pPr>
-      <w:r>
-        <w:rPr>
-          <w:rFonts w:ascii="times new roman" w:hAnsi="times new roman"/>
+          <w:b/>
           <w:b/>
           <w:bCs/>
           <w:lang w:val="bg-BG" w:eastAsia="zh-CN" w:bidi="hi-IN"/>
         </w:rPr>
+      </w:pPr>
+      <w:r>
+        <w:rPr>
+          <w:rFonts w:ascii="times new roman" w:hAnsi="times new roman"/>
+          <w:b/>
+          <w:bCs/>
+          <w:lang w:val="bg-BG" w:eastAsia="zh-CN" w:bidi="hi-IN"/>
+        </w:rPr>
         <w:t>РЕЗЮМЕ:</w:t>
       </w:r>
     </w:p>
@@ -277,16 +283,19 @@
         <w:jc w:val="start"/>
         <w:rPr>
           <w:rFonts w:ascii="times new roman" w:hAnsi="times new roman"/>
-          <w:lang w:val="bg-BG" w:eastAsia="zh-CN" w:bidi="hi-IN"/>
-        </w:rPr>
-      </w:pPr>
-      <w:r>
-        <w:rPr>
-          <w:rFonts w:ascii="times new roman" w:hAnsi="times new roman"/>
+          <w:b/>
           <w:b/>
           <w:bCs/>
           <w:lang w:val="bg-BG" w:eastAsia="zh-CN" w:bidi="hi-IN"/>
         </w:rPr>
+      </w:pPr>
+      <w:r>
+        <w:rPr>
+          <w:rFonts w:ascii="times new roman" w:hAnsi="times new roman"/>
+          <w:b/>
+          <w:bCs/>
+          <w:lang w:val="bg-BG" w:eastAsia="zh-CN" w:bidi="hi-IN"/>
+        </w:rPr>
         <w:t>4.1. Цели:</w:t>
       </w:r>
     </w:p>
@@ -295,15 +304,12 @@
         <w:pStyle w:val="Normal"/>
         <w:widowControl/>
         <w:suppressAutoHyphens w:val="true"/>
-        <w:overflowPunct w:val="true"/>
+        <w:overflowPunct w:val="false"/>
         <w:bidi w:val="0"/>
         <w:spacing w:lineRule="auto" w:line="360" w:before="0" w:after="0"/>
         <w:ind w:start="1814" w:end="0" w:hanging="0"/>
         <w:jc w:val="both"/>
-        <w:rPr>
-          <w:rFonts w:ascii="times new roman" w:hAnsi="times new roman"/>
-          <w:lang w:val="bg-BG" w:eastAsia="zh-CN" w:bidi="hi-IN"/>
-        </w:rPr>
+        <w:rPr/>
       </w:pPr>
       <w:r>
         <w:rPr>
@@ -335,6 +341,9 @@
         <w:jc w:val="start"/>
         <w:rPr>
           <w:rFonts w:ascii="times new roman" w:hAnsi="times new roman"/>
+          <w:b/>
+          <w:b/>
+          <w:bCs/>
           <w:lang w:val="bg-BG" w:eastAsia="zh-CN" w:bidi="hi-IN"/>
         </w:rPr>
       </w:pPr>
@@ -357,6 +366,9 @@
         <w:jc w:val="start"/>
         <w:rPr>
           <w:rFonts w:ascii="times new roman" w:hAnsi="times new roman"/>
+          <w:b w:val="false"/>
+          <w:b w:val="false"/>
+          <w:bCs w:val="false"/>
           <w:lang w:val="bg-BG" w:eastAsia="zh-CN" w:bidi="hi-IN"/>
         </w:rPr>
       </w:pPr>
@@ -379,6 +391,9 @@
         <w:jc w:val="start"/>
         <w:rPr>
           <w:rFonts w:ascii="times new roman" w:hAnsi="times new roman"/>
+          <w:b w:val="false"/>
+          <w:b w:val="false"/>
+          <w:bCs w:val="false"/>
           <w:lang w:val="bg-BG" w:eastAsia="zh-CN" w:bidi="hi-IN"/>
         </w:rPr>
       </w:pPr>
@@ -401,6 +416,9 @@
         <w:jc w:val="start"/>
         <w:rPr>
           <w:rFonts w:ascii="times new roman" w:hAnsi="times new roman"/>
+          <w:b w:val="false"/>
+          <w:b w:val="false"/>
+          <w:bCs w:val="false"/>
           <w:lang w:val="bg-BG" w:eastAsia="zh-CN" w:bidi="hi-IN"/>
         </w:rPr>
       </w:pPr>
@@ -423,6 +441,9 @@
         <w:jc w:val="start"/>
         <w:rPr>
           <w:rFonts w:ascii="times new roman" w:hAnsi="times new roman"/>
+          <w:b w:val="false"/>
+          <w:b w:val="false"/>
+          <w:bCs w:val="false"/>
           <w:lang w:val="bg-BG" w:eastAsia="zh-CN" w:bidi="hi-IN"/>
         </w:rPr>
       </w:pPr>
@@ -447,6 +468,9 @@
         <w:jc w:val="start"/>
         <w:rPr>
           <w:rFonts w:ascii="times new roman" w:hAnsi="times new roman"/>
+          <w:b w:val="false"/>
+          <w:b w:val="false"/>
+          <w:bCs w:val="false"/>
           <w:lang w:val="bg-BG" w:eastAsia="zh-CN" w:bidi="hi-IN"/>
         </w:rPr>
       </w:pPr>
@@ -471,6 +495,9 @@
         <w:jc w:val="start"/>
         <w:rPr>
           <w:rFonts w:ascii="times new roman" w:hAnsi="times new roman"/>
+          <w:b w:val="false"/>
+          <w:b w:val="false"/>
+          <w:bCs w:val="false"/>
           <w:lang w:val="bg-BG" w:eastAsia="zh-CN" w:bidi="hi-IN"/>
         </w:rPr>
       </w:pPr>
@@ -495,6 +522,9 @@
         <w:jc w:val="start"/>
         <w:rPr>
           <w:rFonts w:ascii="times new roman" w:hAnsi="times new roman"/>
+          <w:b w:val="false"/>
+          <w:b w:val="false"/>
+          <w:bCs w:val="false"/>
           <w:lang w:val="bg-BG" w:eastAsia="zh-CN" w:bidi="hi-IN"/>
         </w:rPr>
       </w:pPr>
@@ -517,16 +547,19 @@
         <w:jc w:val="start"/>
         <w:rPr>
           <w:rFonts w:ascii="times new roman" w:hAnsi="times new roman"/>
-          <w:lang w:val="bg-BG" w:eastAsia="zh-CN" w:bidi="hi-IN"/>
-        </w:rPr>
-      </w:pPr>
-      <w:r>
-        <w:rPr>
-          <w:rFonts w:ascii="times new roman" w:hAnsi="times new roman"/>
+          <w:b/>
           <w:b/>
           <w:bCs/>
           <w:lang w:val="bg-BG" w:eastAsia="zh-CN" w:bidi="hi-IN"/>
         </w:rPr>
+      </w:pPr>
+      <w:r>
+        <w:rPr>
+          <w:rFonts w:ascii="times new roman" w:hAnsi="times new roman"/>
+          <w:b/>
+          <w:bCs/>
+          <w:lang w:val="bg-BG" w:eastAsia="zh-CN" w:bidi="hi-IN"/>
+        </w:rPr>
         <w:t>4.3. Ниво на сложност на проекта:</w:t>
       </w:r>
     </w:p>
@@ -535,15 +568,12 @@
         <w:pStyle w:val="Normal"/>
         <w:widowControl/>
         <w:suppressAutoHyphens w:val="true"/>
-        <w:overflowPunct w:val="true"/>
+        <w:overflowPunct w:val="false"/>
         <w:bidi w:val="0"/>
         <w:spacing w:lineRule="auto" w:line="360" w:before="0" w:after="0"/>
         <w:ind w:start="1800" w:end="0" w:hanging="0"/>
         <w:jc w:val="start"/>
-        <w:rPr>
-          <w:rFonts w:ascii="times new roman" w:hAnsi="times new roman"/>
-          <w:lang w:val="bg-BG" w:eastAsia="zh-CN" w:bidi="hi-IN"/>
-        </w:rPr>
+        <w:rPr/>
       </w:pPr>
       <w:r>
         <w:rPr>
@@ -561,10 +591,7 @@
         <w:spacing w:lineRule="auto" w:line="360"/>
         <w:ind w:start="1134" w:end="0" w:hanging="0"/>
         <w:jc w:val="start"/>
-        <w:rPr>
-          <w:rFonts w:ascii="times new roman" w:hAnsi="times new roman"/>
-          <w:lang w:val="bg-BG" w:eastAsia="zh-CN" w:bidi="hi-IN"/>
-        </w:rPr>
+        <w:rPr/>
       </w:pPr>
       <w:r>
         <w:rPr>
@@ -598,16 +625,19 @@
         <w:jc w:val="start"/>
         <w:rPr>
           <w:rFonts w:ascii="times new roman" w:hAnsi="times new roman"/>
-          <w:lang w:val="bg-BG" w:eastAsia="zh-CN" w:bidi="hi-IN"/>
-        </w:rPr>
-      </w:pPr>
-      <w:r>
-        <w:rPr>
-          <w:rFonts w:ascii="times new roman" w:hAnsi="times new roman"/>
+          <w:b/>
           <w:b/>
           <w:bCs/>
           <w:lang w:val="bg-BG" w:eastAsia="zh-CN" w:bidi="hi-IN"/>
         </w:rPr>
+      </w:pPr>
+      <w:r>
+        <w:rPr>
+          <w:rFonts w:ascii="times new roman" w:hAnsi="times new roman"/>
+          <w:b/>
+          <w:bCs/>
+          <w:lang w:val="bg-BG" w:eastAsia="zh-CN" w:bidi="hi-IN"/>
+        </w:rPr>
         <w:t>Frontend</w:t>
       </w:r>
     </w:p>
@@ -622,6 +652,9 @@
         <w:jc w:val="start"/>
         <w:rPr>
           <w:rFonts w:ascii="times new roman" w:hAnsi="times new roman"/>
+          <w:b w:val="false"/>
+          <w:b w:val="false"/>
+          <w:bCs w:val="false"/>
           <w:lang w:val="bg-BG" w:eastAsia="zh-CN" w:bidi="hi-IN"/>
         </w:rPr>
       </w:pPr>
@@ -646,6 +679,9 @@
         <w:jc w:val="start"/>
         <w:rPr>
           <w:rFonts w:ascii="times new roman" w:hAnsi="times new roman"/>
+          <w:b w:val="false"/>
+          <w:b w:val="false"/>
+          <w:bCs w:val="false"/>
           <w:lang w:val="bg-BG" w:eastAsia="zh-CN" w:bidi="hi-IN"/>
         </w:rPr>
       </w:pPr>
@@ -670,6 +706,9 @@
         <w:jc w:val="start"/>
         <w:rPr>
           <w:rFonts w:ascii="times new roman" w:hAnsi="times new roman"/>
+          <w:b w:val="false"/>
+          <w:b w:val="false"/>
+          <w:bCs w:val="false"/>
           <w:lang w:val="bg-BG" w:eastAsia="zh-CN" w:bidi="hi-IN"/>
         </w:rPr>
       </w:pPr>
@@ -694,6 +733,9 @@
         <w:jc w:val="start"/>
         <w:rPr>
           <w:rFonts w:ascii="times new roman" w:hAnsi="times new roman"/>
+          <w:b w:val="false"/>
+          <w:b w:val="false"/>
+          <w:bCs w:val="false"/>
           <w:lang w:val="bg-BG" w:eastAsia="zh-CN" w:bidi="hi-IN"/>
         </w:rPr>
       </w:pPr>
@@ -718,6 +760,9 @@
         <w:jc w:val="start"/>
         <w:rPr>
           <w:rFonts w:ascii="times new roman" w:hAnsi="times new roman"/>
+          <w:b w:val="false"/>
+          <w:b w:val="false"/>
+          <w:bCs w:val="false"/>
           <w:lang w:val="bg-BG" w:eastAsia="zh-CN" w:bidi="hi-IN"/>
         </w:rPr>
       </w:pPr>
@@ -742,6 +787,9 @@
         <w:jc w:val="start"/>
         <w:rPr>
           <w:rFonts w:ascii="times new roman" w:hAnsi="times new roman"/>
+          <w:b w:val="false"/>
+          <w:b w:val="false"/>
+          <w:bCs w:val="false"/>
           <w:lang w:val="bg-BG" w:eastAsia="zh-CN" w:bidi="hi-IN"/>
         </w:rPr>
       </w:pPr>
@@ -766,6 +814,9 @@
         <w:jc w:val="start"/>
         <w:rPr>
           <w:rFonts w:ascii="times new roman" w:hAnsi="times new roman"/>
+          <w:b w:val="false"/>
+          <w:b w:val="false"/>
+          <w:bCs w:val="false"/>
           <w:lang w:val="bg-BG" w:eastAsia="zh-CN" w:bidi="hi-IN"/>
         </w:rPr>
       </w:pPr>
@@ -790,6 +841,9 @@
         <w:jc w:val="start"/>
         <w:rPr>
           <w:rFonts w:ascii="times new roman" w:hAnsi="times new roman"/>
+          <w:b w:val="false"/>
+          <w:b w:val="false"/>
+          <w:bCs w:val="false"/>
           <w:lang w:val="bg-BG" w:eastAsia="zh-CN" w:bidi="hi-IN"/>
         </w:rPr>
       </w:pPr>
@@ -814,6 +868,9 @@
         <w:jc w:val="start"/>
         <w:rPr>
           <w:rFonts w:ascii="times new roman" w:hAnsi="times new roman"/>
+          <w:b w:val="false"/>
+          <w:b w:val="false"/>
+          <w:bCs w:val="false"/>
           <w:lang w:val="bg-BG" w:eastAsia="zh-CN" w:bidi="hi-IN"/>
         </w:rPr>
       </w:pPr>
@@ -838,6 +895,9 @@
         <w:jc w:val="start"/>
         <w:rPr>
           <w:rFonts w:ascii="times new roman" w:hAnsi="times new roman"/>
+          <w:b w:val="false"/>
+          <w:b w:val="false"/>
+          <w:bCs w:val="false"/>
           <w:lang w:val="bg-BG" w:eastAsia="zh-CN" w:bidi="hi-IN"/>
         </w:rPr>
       </w:pPr>
@@ -862,6 +922,9 @@
         <w:jc w:val="start"/>
         <w:rPr>
           <w:rFonts w:ascii="times new roman" w:hAnsi="times new roman"/>
+          <w:b w:val="false"/>
+          <w:b w:val="false"/>
+          <w:bCs w:val="false"/>
           <w:lang w:val="bg-BG" w:eastAsia="zh-CN" w:bidi="hi-IN"/>
         </w:rPr>
       </w:pPr>
@@ -886,6 +949,9 @@
         <w:jc w:val="start"/>
         <w:rPr>
           <w:rFonts w:ascii="times new roman" w:hAnsi="times new roman"/>
+          <w:b w:val="false"/>
+          <w:b w:val="false"/>
+          <w:bCs w:val="false"/>
           <w:lang w:val="bg-BG" w:eastAsia="zh-CN" w:bidi="hi-IN"/>
         </w:rPr>
       </w:pPr>
@@ -910,6 +976,9 @@
         <w:jc w:val="start"/>
         <w:rPr>
           <w:rFonts w:ascii="times new roman" w:hAnsi="times new roman"/>
+          <w:b w:val="false"/>
+          <w:b w:val="false"/>
+          <w:bCs w:val="false"/>
           <w:lang w:val="bg-BG" w:eastAsia="zh-CN" w:bidi="hi-IN"/>
         </w:rPr>
       </w:pPr>
@@ -934,6 +1003,9 @@
         <w:jc w:val="start"/>
         <w:rPr>
           <w:rFonts w:ascii="times new roman" w:hAnsi="times new roman"/>
+          <w:b w:val="false"/>
+          <w:b w:val="false"/>
+          <w:bCs w:val="false"/>
           <w:lang w:val="bg-BG" w:eastAsia="zh-CN" w:bidi="hi-IN"/>
         </w:rPr>
       </w:pPr>
@@ -958,6 +1030,9 @@
         <w:jc w:val="start"/>
         <w:rPr>
           <w:rFonts w:ascii="times new roman" w:hAnsi="times new roman"/>
+          <w:b w:val="false"/>
+          <w:b w:val="false"/>
+          <w:bCs w:val="false"/>
           <w:lang w:val="bg-BG" w:eastAsia="zh-CN" w:bidi="hi-IN"/>
         </w:rPr>
       </w:pPr>
@@ -982,6 +1057,9 @@
         <w:jc w:val="start"/>
         <w:rPr>
           <w:rFonts w:ascii="times new roman" w:hAnsi="times new roman"/>
+          <w:b w:val="false"/>
+          <w:b w:val="false"/>
+          <w:bCs w:val="false"/>
           <w:lang w:val="bg-BG" w:eastAsia="zh-CN" w:bidi="hi-IN"/>
         </w:rPr>
       </w:pPr>
@@ -1006,6 +1084,9 @@
         <w:jc w:val="start"/>
         <w:rPr>
           <w:rFonts w:ascii="times new roman" w:hAnsi="times new roman"/>
+          <w:b w:val="false"/>
+          <w:b w:val="false"/>
+          <w:bCs w:val="false"/>
           <w:lang w:val="bg-BG" w:eastAsia="zh-CN" w:bidi="hi-IN"/>
         </w:rPr>
       </w:pPr>
@@ -1030,6 +1111,9 @@
         <w:jc w:val="start"/>
         <w:rPr>
           <w:rFonts w:ascii="times new roman" w:hAnsi="times new roman"/>
+          <w:b w:val="false"/>
+          <w:b w:val="false"/>
+          <w:bCs w:val="false"/>
           <w:lang w:val="bg-BG" w:eastAsia="zh-CN" w:bidi="hi-IN"/>
         </w:rPr>
       </w:pPr>
@@ -1054,6 +1138,9 @@
         <w:jc w:val="start"/>
         <w:rPr>
           <w:rFonts w:ascii="times new roman" w:hAnsi="times new roman"/>
+          <w:b w:val="false"/>
+          <w:b w:val="false"/>
+          <w:bCs w:val="false"/>
           <w:lang w:val="bg-BG" w:eastAsia="zh-CN" w:bidi="hi-IN"/>
         </w:rPr>
       </w:pPr>
@@ -1078,6 +1165,9 @@
         <w:jc w:val="start"/>
         <w:rPr>
           <w:rFonts w:ascii="times new roman" w:hAnsi="times new roman"/>
+          <w:b w:val="false"/>
+          <w:b w:val="false"/>
+          <w:bCs w:val="false"/>
           <w:lang w:val="bg-BG" w:eastAsia="zh-CN" w:bidi="hi-IN"/>
         </w:rPr>
       </w:pPr>
@@ -1102,6 +1192,9 @@
         <w:jc w:val="start"/>
         <w:rPr>
           <w:rFonts w:ascii="times new roman" w:hAnsi="times new roman"/>
+          <w:b w:val="false"/>
+          <w:b w:val="false"/>
+          <w:bCs w:val="false"/>
           <w:lang w:val="bg-BG" w:eastAsia="zh-CN" w:bidi="hi-IN"/>
         </w:rPr>
       </w:pPr>
@@ -1126,6 +1219,9 @@
         <w:jc w:val="start"/>
         <w:rPr>
           <w:rFonts w:ascii="times new roman" w:hAnsi="times new roman"/>
+          <w:b w:val="false"/>
+          <w:b w:val="false"/>
+          <w:bCs w:val="false"/>
           <w:lang w:val="bg-BG" w:eastAsia="zh-CN" w:bidi="hi-IN"/>
         </w:rPr>
       </w:pPr>
@@ -1150,6 +1246,9 @@
         <w:jc w:val="start"/>
         <w:rPr>
           <w:rFonts w:ascii="times new roman" w:hAnsi="times new roman"/>
+          <w:b w:val="false"/>
+          <w:b w:val="false"/>
+          <w:bCs w:val="false"/>
           <w:lang w:val="bg-BG" w:eastAsia="zh-CN" w:bidi="hi-IN"/>
         </w:rPr>
       </w:pPr>
@@ -1174,6 +1273,9 @@
         <w:jc w:val="start"/>
         <w:rPr>
           <w:rFonts w:ascii="times new roman" w:hAnsi="times new roman"/>
+          <w:b w:val="false"/>
+          <w:b w:val="false"/>
+          <w:bCs w:val="false"/>
           <w:lang w:val="bg-BG" w:eastAsia="zh-CN" w:bidi="hi-IN"/>
         </w:rPr>
       </w:pPr>
@@ -1198,6 +1300,9 @@
         <w:jc w:val="start"/>
         <w:rPr>
           <w:rFonts w:ascii="times new roman" w:hAnsi="times new roman"/>
+          <w:b w:val="false"/>
+          <w:b w:val="false"/>
+          <w:bCs w:val="false"/>
           <w:lang w:val="bg-BG" w:eastAsia="zh-CN" w:bidi="hi-IN"/>
         </w:rPr>
       </w:pPr>
@@ -1222,6 +1327,9 @@
         <w:jc w:val="start"/>
         <w:rPr>
           <w:rFonts w:ascii="times new roman" w:hAnsi="times new roman"/>
+          <w:b w:val="false"/>
+          <w:b w:val="false"/>
+          <w:bCs w:val="false"/>
           <w:lang w:val="bg-BG" w:eastAsia="zh-CN" w:bidi="hi-IN"/>
         </w:rPr>
       </w:pPr>
@@ -1246,6 +1354,9 @@
         <w:jc w:val="start"/>
         <w:rPr>
           <w:rFonts w:ascii="times new roman" w:hAnsi="times new roman"/>
+          <w:b w:val="false"/>
+          <w:b w:val="false"/>
+          <w:bCs w:val="false"/>
           <w:lang w:val="bg-BG" w:eastAsia="zh-CN" w:bidi="hi-IN"/>
         </w:rPr>
       </w:pPr>
@@ -1270,6 +1381,9 @@
         <w:jc w:val="start"/>
         <w:rPr>
           <w:rFonts w:ascii="times new roman" w:hAnsi="times new roman"/>
+          <w:b w:val="false"/>
+          <w:b w:val="false"/>
+          <w:bCs w:val="false"/>
           <w:lang w:val="bg-BG" w:eastAsia="zh-CN" w:bidi="hi-IN"/>
         </w:rPr>
       </w:pPr>
@@ -1294,6 +1408,9 @@
         <w:jc w:val="start"/>
         <w:rPr>
           <w:rFonts w:ascii="times new roman" w:hAnsi="times new roman"/>
+          <w:b w:val="false"/>
+          <w:b w:val="false"/>
+          <w:bCs w:val="false"/>
           <w:lang w:val="bg-BG" w:eastAsia="zh-CN" w:bidi="hi-IN"/>
         </w:rPr>
       </w:pPr>
@@ -1318,6 +1435,9 @@
         <w:jc w:val="start"/>
         <w:rPr>
           <w:rFonts w:ascii="times new roman" w:hAnsi="times new roman"/>
+          <w:b w:val="false"/>
+          <w:b w:val="false"/>
+          <w:bCs w:val="false"/>
           <w:lang w:val="bg-BG" w:eastAsia="zh-CN" w:bidi="hi-IN"/>
         </w:rPr>
       </w:pPr>
@@ -1342,6 +1462,9 @@
         <w:jc w:val="start"/>
         <w:rPr>
           <w:rFonts w:ascii="times new roman" w:hAnsi="times new roman"/>
+          <w:b w:val="false"/>
+          <w:b w:val="false"/>
+          <w:bCs w:val="false"/>
           <w:lang w:val="bg-BG" w:eastAsia="zh-CN" w:bidi="hi-IN"/>
         </w:rPr>
       </w:pPr>
@@ -1366,6 +1489,9 @@
         <w:jc w:val="start"/>
         <w:rPr>
           <w:rFonts w:ascii="times new roman" w:hAnsi="times new roman"/>
+          <w:b w:val="false"/>
+          <w:b w:val="false"/>
+          <w:bCs w:val="false"/>
           <w:lang w:val="bg-BG" w:eastAsia="zh-CN" w:bidi="hi-IN"/>
         </w:rPr>
       </w:pPr>
@@ -1390,6 +1516,9 @@
         <w:jc w:val="start"/>
         <w:rPr>
           <w:rFonts w:ascii="times new roman" w:hAnsi="times new roman"/>
+          <w:b w:val="false"/>
+          <w:b w:val="false"/>
+          <w:bCs w:val="false"/>
           <w:lang w:val="bg-BG" w:eastAsia="zh-CN" w:bidi="hi-IN"/>
         </w:rPr>
       </w:pPr>
@@ -1414,6 +1543,9 @@
         <w:jc w:val="start"/>
         <w:rPr>
           <w:rFonts w:ascii="times new roman" w:hAnsi="times new roman"/>
+          <w:b w:val="false"/>
+          <w:b w:val="false"/>
+          <w:bCs w:val="false"/>
           <w:lang w:val="bg-BG" w:eastAsia="zh-CN" w:bidi="hi-IN"/>
         </w:rPr>
       </w:pPr>
@@ -1438,6 +1570,9 @@
         <w:jc w:val="start"/>
         <w:rPr>
           <w:rFonts w:ascii="times new roman" w:hAnsi="times new roman"/>
+          <w:b w:val="false"/>
+          <w:b w:val="false"/>
+          <w:bCs w:val="false"/>
           <w:lang w:val="bg-BG" w:eastAsia="zh-CN" w:bidi="hi-IN"/>
         </w:rPr>
       </w:pPr>
@@ -1462,6 +1597,9 @@
         <w:jc w:val="start"/>
         <w:rPr>
           <w:rFonts w:ascii="times new roman" w:hAnsi="times new roman"/>
+          <w:b w:val="false"/>
+          <w:b w:val="false"/>
+          <w:bCs w:val="false"/>
           <w:lang w:val="bg-BG" w:eastAsia="zh-CN" w:bidi="hi-IN"/>
         </w:rPr>
       </w:pPr>
@@ -1486,6 +1624,9 @@
         <w:jc w:val="start"/>
         <w:rPr>
           <w:rFonts w:ascii="times new roman" w:hAnsi="times new roman"/>
+          <w:b w:val="false"/>
+          <w:b w:val="false"/>
+          <w:bCs w:val="false"/>
           <w:lang w:val="bg-BG" w:eastAsia="zh-CN" w:bidi="hi-IN"/>
         </w:rPr>
       </w:pPr>
@@ -1510,6 +1651,9 @@
         <w:jc w:val="start"/>
         <w:rPr>
           <w:rFonts w:ascii="times new roman" w:hAnsi="times new roman"/>
+          <w:b w:val="false"/>
+          <w:b w:val="false"/>
+          <w:bCs w:val="false"/>
           <w:lang w:val="bg-BG" w:eastAsia="zh-CN" w:bidi="hi-IN"/>
         </w:rPr>
       </w:pPr>
@@ -1528,13 +1672,16 @@
         <w:pStyle w:val="Normal"/>
         <w:widowControl/>
         <w:suppressAutoHyphens w:val="true"/>
-        <w:overflowPunct w:val="true"/>
+        <w:overflowPunct w:val="false"/>
         <w:bidi w:val="0"/>
         <w:spacing w:lineRule="auto" w:line="360" w:before="0" w:after="0"/>
         <w:ind w:start="1800" w:end="0" w:hanging="0"/>
         <w:jc w:val="start"/>
         <w:rPr>
           <w:rFonts w:ascii="times new roman" w:hAnsi="times new roman"/>
+          <w:b w:val="false"/>
+          <w:b w:val="false"/>
+          <w:bCs w:val="false"/>
           <w:lang w:val="bg-BG" w:eastAsia="zh-CN" w:bidi="hi-IN"/>
         </w:rPr>
       </w:pPr>
@@ -1553,13 +1700,16 @@
         <w:pStyle w:val="Normal"/>
         <w:widowControl/>
         <w:suppressAutoHyphens w:val="true"/>
-        <w:overflowPunct w:val="true"/>
+        <w:overflowPunct w:val="false"/>
         <w:bidi w:val="0"/>
         <w:spacing w:lineRule="auto" w:line="360" w:before="0" w:after="0"/>
         <w:ind w:start="2340" w:end="0" w:hanging="0"/>
         <w:jc w:val="start"/>
         <w:rPr>
           <w:rFonts w:ascii="times new roman" w:hAnsi="times new roman"/>
+          <w:b w:val="false"/>
+          <w:b w:val="false"/>
+          <w:bCs w:val="false"/>
           <w:lang w:val="bg-BG" w:eastAsia="zh-CN" w:bidi="hi-IN"/>
         </w:rPr>
       </w:pPr>
@@ -1578,13 +1728,16 @@
         <w:pStyle w:val="Normal"/>
         <w:widowControl/>
         <w:suppressAutoHyphens w:val="true"/>
-        <w:overflowPunct w:val="true"/>
+        <w:overflowPunct w:val="false"/>
         <w:bidi w:val="0"/>
         <w:spacing w:lineRule="auto" w:line="360" w:before="0" w:after="0"/>
         <w:ind w:start="2340" w:end="0" w:hanging="0"/>
         <w:jc w:val="start"/>
         <w:rPr>
           <w:rFonts w:ascii="times new roman" w:hAnsi="times new roman"/>
+          <w:b w:val="false"/>
+          <w:b w:val="false"/>
+          <w:bCs w:val="false"/>
           <w:lang w:val="bg-BG" w:eastAsia="zh-CN" w:bidi="hi-IN"/>
         </w:rPr>
       </w:pPr>
@@ -1603,13 +1756,16 @@
         <w:pStyle w:val="Normal"/>
         <w:widowControl/>
         <w:suppressAutoHyphens w:val="true"/>
-        <w:overflowPunct w:val="true"/>
+        <w:overflowPunct w:val="false"/>
         <w:bidi w:val="0"/>
         <w:spacing w:lineRule="auto" w:line="360" w:before="0" w:after="0"/>
         <w:ind w:start="2340" w:end="0" w:hanging="0"/>
         <w:jc w:val="start"/>
         <w:rPr>
           <w:rFonts w:ascii="times new roman" w:hAnsi="times new roman"/>
+          <w:b w:val="false"/>
+          <w:b w:val="false"/>
+          <w:bCs w:val="false"/>
           <w:lang w:val="bg-BG" w:eastAsia="zh-CN" w:bidi="hi-IN"/>
         </w:rPr>
       </w:pPr>
@@ -1628,13 +1784,16 @@
         <w:pStyle w:val="Normal"/>
         <w:widowControl/>
         <w:suppressAutoHyphens w:val="true"/>
-        <w:overflowPunct w:val="true"/>
-        <w:bidi w:val="0"/>
-        <w:spacing w:lineRule="auto" w:line="360" w:before="0" w:after="0"/>
-        <w:ind w:start="2324" w:end="0" w:hanging="0"/>
-        <w:jc w:val="start"/>
-        <w:rPr>
-          <w:rFonts w:ascii="times new roman" w:hAnsi="times new roman"/>
+        <w:overflowPunct w:val="false"/>
+        <w:bidi w:val="0"/>
+        <w:spacing w:lineRule="auto" w:line="360" w:before="0" w:after="0"/>
+        <w:ind w:start="2324" w:end="0" w:hanging="0"/>
+        <w:jc w:val="start"/>
+        <w:rPr>
+          <w:rFonts w:ascii="times new roman" w:hAnsi="times new roman"/>
+          <w:b w:val="false"/>
+          <w:b w:val="false"/>
+          <w:bCs w:val="false"/>
           <w:lang w:val="bg-BG" w:eastAsia="zh-CN" w:bidi="hi-IN"/>
         </w:rPr>
       </w:pPr>
@@ -1653,13 +1812,16 @@
         <w:pStyle w:val="Normal"/>
         <w:widowControl/>
         <w:suppressAutoHyphens w:val="true"/>
-        <w:overflowPunct w:val="true"/>
-        <w:bidi w:val="0"/>
-        <w:spacing w:lineRule="auto" w:line="360" w:before="0" w:after="0"/>
-        <w:ind w:start="2324" w:end="0" w:hanging="0"/>
-        <w:jc w:val="start"/>
-        <w:rPr>
-          <w:rFonts w:ascii="times new roman" w:hAnsi="times new roman"/>
+        <w:overflowPunct w:val="false"/>
+        <w:bidi w:val="0"/>
+        <w:spacing w:lineRule="auto" w:line="360" w:before="0" w:after="0"/>
+        <w:ind w:start="2324" w:end="0" w:hanging="0"/>
+        <w:jc w:val="start"/>
+        <w:rPr>
+          <w:rFonts w:ascii="times new roman" w:hAnsi="times new roman"/>
+          <w:b w:val="false"/>
+          <w:b w:val="false"/>
+          <w:bCs w:val="false"/>
           <w:lang w:val="bg-BG" w:eastAsia="zh-CN" w:bidi="hi-IN"/>
         </w:rPr>
       </w:pPr>
@@ -1678,13 +1840,16 @@
         <w:pStyle w:val="Normal"/>
         <w:widowControl/>
         <w:suppressAutoHyphens w:val="true"/>
-        <w:overflowPunct w:val="true"/>
-        <w:bidi w:val="0"/>
-        <w:spacing w:lineRule="auto" w:line="360" w:before="0" w:after="0"/>
-        <w:ind w:start="2324" w:end="0" w:hanging="0"/>
-        <w:jc w:val="start"/>
-        <w:rPr>
-          <w:rFonts w:ascii="times new roman" w:hAnsi="times new roman"/>
+        <w:overflowPunct w:val="false"/>
+        <w:bidi w:val="0"/>
+        <w:spacing w:lineRule="auto" w:line="360" w:before="0" w:after="0"/>
+        <w:ind w:start="2324" w:end="0" w:hanging="0"/>
+        <w:jc w:val="start"/>
+        <w:rPr>
+          <w:rFonts w:ascii="times new roman" w:hAnsi="times new roman"/>
+          <w:b w:val="false"/>
+          <w:b w:val="false"/>
+          <w:bCs w:val="false"/>
           <w:lang w:val="bg-BG" w:eastAsia="zh-CN" w:bidi="hi-IN"/>
         </w:rPr>
       </w:pPr>
@@ -1703,13 +1868,16 @@
         <w:pStyle w:val="Normal"/>
         <w:widowControl/>
         <w:suppressAutoHyphens w:val="true"/>
-        <w:overflowPunct w:val="true"/>
-        <w:bidi w:val="0"/>
-        <w:spacing w:lineRule="auto" w:line="360" w:before="0" w:after="0"/>
-        <w:ind w:start="2324" w:end="0" w:hanging="0"/>
-        <w:jc w:val="start"/>
-        <w:rPr>
-          <w:rFonts w:ascii="times new roman" w:hAnsi="times new roman"/>
+        <w:overflowPunct w:val="false"/>
+        <w:bidi w:val="0"/>
+        <w:spacing w:lineRule="auto" w:line="360" w:before="0" w:after="0"/>
+        <w:ind w:start="2324" w:end="0" w:hanging="0"/>
+        <w:jc w:val="start"/>
+        <w:rPr>
+          <w:rFonts w:ascii="times new roman" w:hAnsi="times new roman"/>
+          <w:b w:val="false"/>
+          <w:b w:val="false"/>
+          <w:bCs w:val="false"/>
           <w:lang w:val="bg-BG" w:eastAsia="zh-CN" w:bidi="hi-IN"/>
         </w:rPr>
       </w:pPr>
@@ -1728,7 +1896,7 @@
         <w:pStyle w:val="Normal"/>
         <w:widowControl/>
         <w:suppressAutoHyphens w:val="true"/>
-        <w:overflowPunct w:val="true"/>
+        <w:overflowPunct w:val="false"/>
         <w:bidi w:val="0"/>
         <w:spacing w:lineRule="auto" w:line="360" w:before="0" w:after="0"/>
         <w:ind w:start="2340" w:end="0" w:hanging="0"/>
@@ -1741,8 +1909,8 @@
       </w:pPr>
       <w:r>
         <w:rPr>
-          <w:rFonts w:ascii="times new roman" w:hAnsi="times new roman"/>
-          <w:lang w:val="bg-BG" w:eastAsia="zh-CN" w:bidi="hi-IN"/>
+          <w:b w:val="false"/>
+          <w:bCs w:val="false"/>
         </w:rPr>
       </w:r>
     </w:p>
@@ -1757,16 +1925,19 @@
         <w:jc w:val="start"/>
         <w:rPr>
           <w:rFonts w:ascii="times new roman" w:hAnsi="times new roman"/>
-          <w:lang w:val="bg-BG" w:eastAsia="zh-CN" w:bidi="hi-IN"/>
-        </w:rPr>
-      </w:pPr>
-      <w:r>
-        <w:rPr>
-          <w:rFonts w:ascii="times new roman" w:hAnsi="times new roman"/>
+          <w:b/>
           <w:b/>
           <w:bCs/>
           <w:lang w:val="bg-BG" w:eastAsia="zh-CN" w:bidi="hi-IN"/>
         </w:rPr>
+      </w:pPr>
+      <w:r>
+        <w:rPr>
+          <w:rFonts w:ascii="times new roman" w:hAnsi="times new roman"/>
+          <w:b/>
+          <w:bCs/>
+          <w:lang w:val="bg-BG" w:eastAsia="zh-CN" w:bidi="hi-IN"/>
+        </w:rPr>
         <w:t>Backend</w:t>
       </w:r>
     </w:p>
@@ -1781,6 +1952,9 @@
         <w:jc w:val="start"/>
         <w:rPr>
           <w:rFonts w:ascii="times new roman" w:hAnsi="times new roman"/>
+          <w:b w:val="false"/>
+          <w:b w:val="false"/>
+          <w:bCs w:val="false"/>
           <w:lang w:val="bg-BG" w:eastAsia="zh-CN" w:bidi="hi-IN"/>
         </w:rPr>
       </w:pPr>
@@ -1805,6 +1979,9 @@
         <w:jc w:val="start"/>
         <w:rPr>
           <w:rFonts w:ascii="times new roman" w:hAnsi="times new roman"/>
+          <w:b w:val="false"/>
+          <w:b w:val="false"/>
+          <w:bCs w:val="false"/>
           <w:lang w:val="bg-BG" w:eastAsia="zh-CN" w:bidi="hi-IN"/>
         </w:rPr>
       </w:pPr>
@@ -1855,6 +2032,9 @@
         <w:jc w:val="start"/>
         <w:rPr>
           <w:rFonts w:ascii="times new roman" w:hAnsi="times new roman"/>
+          <w:b w:val="false"/>
+          <w:b w:val="false"/>
+          <w:bCs w:val="false"/>
           <w:lang w:val="bg-BG" w:eastAsia="zh-CN" w:bidi="hi-IN"/>
         </w:rPr>
       </w:pPr>
@@ -1879,6 +2059,9 @@
         <w:jc w:val="start"/>
         <w:rPr>
           <w:rFonts w:ascii="times new roman" w:hAnsi="times new roman"/>
+          <w:b w:val="false"/>
+          <w:b w:val="false"/>
+          <w:bCs w:val="false"/>
           <w:lang w:val="bg-BG" w:eastAsia="zh-CN" w:bidi="hi-IN"/>
         </w:rPr>
       </w:pPr>
@@ -1903,6 +2086,9 @@
         <w:jc w:val="start"/>
         <w:rPr>
           <w:rFonts w:ascii="times new roman" w:hAnsi="times new roman"/>
+          <w:b w:val="false"/>
+          <w:b w:val="false"/>
+          <w:bCs w:val="false"/>
           <w:lang w:val="bg-BG" w:eastAsia="zh-CN" w:bidi="hi-IN"/>
         </w:rPr>
       </w:pPr>
@@ -1927,6 +2113,9 @@
         <w:jc w:val="start"/>
         <w:rPr>
           <w:rFonts w:ascii="times new roman" w:hAnsi="times new roman"/>
+          <w:b w:val="false"/>
+          <w:b w:val="false"/>
+          <w:bCs w:val="false"/>
           <w:lang w:val="bg-BG" w:eastAsia="zh-CN" w:bidi="hi-IN"/>
         </w:rPr>
       </w:pPr>
@@ -1951,6 +2140,9 @@
         <w:jc w:val="start"/>
         <w:rPr>
           <w:rFonts w:ascii="times new roman" w:hAnsi="times new roman"/>
+          <w:b w:val="false"/>
+          <w:b w:val="false"/>
+          <w:bCs w:val="false"/>
           <w:lang w:val="bg-BG" w:eastAsia="zh-CN" w:bidi="hi-IN"/>
         </w:rPr>
       </w:pPr>
@@ -1975,6 +2167,9 @@
         <w:jc w:val="start"/>
         <w:rPr>
           <w:rFonts w:ascii="times new roman" w:hAnsi="times new roman"/>
+          <w:b w:val="false"/>
+          <w:b w:val="false"/>
+          <w:bCs w:val="false"/>
           <w:lang w:val="bg-BG" w:eastAsia="zh-CN" w:bidi="hi-IN"/>
         </w:rPr>
       </w:pPr>
@@ -1999,6 +2194,9 @@
         <w:jc w:val="start"/>
         <w:rPr>
           <w:rFonts w:ascii="times new roman" w:hAnsi="times new roman"/>
+          <w:b w:val="false"/>
+          <w:b w:val="false"/>
+          <w:bCs w:val="false"/>
           <w:lang w:val="bg-BG" w:eastAsia="zh-CN" w:bidi="hi-IN"/>
         </w:rPr>
       </w:pPr>
@@ -2023,6 +2221,9 @@
         <w:jc w:val="start"/>
         <w:rPr>
           <w:rFonts w:ascii="times new roman" w:hAnsi="times new roman"/>
+          <w:b w:val="false"/>
+          <w:b w:val="false"/>
+          <w:bCs w:val="false"/>
           <w:lang w:val="bg-BG" w:eastAsia="zh-CN" w:bidi="hi-IN"/>
         </w:rPr>
       </w:pPr>
@@ -2047,6 +2248,9 @@
         <w:jc w:val="start"/>
         <w:rPr>
           <w:rFonts w:ascii="times new roman" w:hAnsi="times new roman"/>
+          <w:b w:val="false"/>
+          <w:b w:val="false"/>
+          <w:bCs w:val="false"/>
           <w:lang w:val="bg-BG" w:eastAsia="zh-CN" w:bidi="hi-IN"/>
         </w:rPr>
       </w:pPr>
@@ -2071,6 +2275,9 @@
         <w:jc w:val="start"/>
         <w:rPr>
           <w:rFonts w:ascii="times new roman" w:hAnsi="times new roman"/>
+          <w:b w:val="false"/>
+          <w:b w:val="false"/>
+          <w:bCs w:val="false"/>
           <w:lang w:val="bg-BG" w:eastAsia="zh-CN" w:bidi="hi-IN"/>
         </w:rPr>
       </w:pPr>
@@ -2095,6 +2302,9 @@
         <w:jc w:val="start"/>
         <w:rPr>
           <w:rFonts w:ascii="times new roman" w:hAnsi="times new roman"/>
+          <w:b w:val="false"/>
+          <w:b w:val="false"/>
+          <w:bCs w:val="false"/>
           <w:lang w:val="bg-BG" w:eastAsia="zh-CN" w:bidi="hi-IN"/>
         </w:rPr>
       </w:pPr>
@@ -2119,6 +2329,9 @@
         <w:jc w:val="start"/>
         <w:rPr>
           <w:rFonts w:ascii="times new roman" w:hAnsi="times new roman"/>
+          <w:b w:val="false"/>
+          <w:b w:val="false"/>
+          <w:bCs w:val="false"/>
           <w:lang w:val="bg-BG" w:eastAsia="zh-CN" w:bidi="hi-IN"/>
         </w:rPr>
       </w:pPr>
@@ -2143,6 +2356,9 @@
         <w:jc w:val="start"/>
         <w:rPr>
           <w:rFonts w:ascii="times new roman" w:hAnsi="times new roman"/>
+          <w:b w:val="false"/>
+          <w:b w:val="false"/>
+          <w:bCs w:val="false"/>
           <w:lang w:val="bg-BG" w:eastAsia="zh-CN" w:bidi="hi-IN"/>
         </w:rPr>
       </w:pPr>
@@ -2167,6 +2383,9 @@
         <w:jc w:val="start"/>
         <w:rPr>
           <w:rFonts w:ascii="times new roman" w:hAnsi="times new roman"/>
+          <w:b w:val="false"/>
+          <w:b w:val="false"/>
+          <w:bCs w:val="false"/>
           <w:lang w:val="bg-BG" w:eastAsia="zh-CN" w:bidi="hi-IN"/>
         </w:rPr>
       </w:pPr>
@@ -2191,6 +2410,9 @@
         <w:jc w:val="start"/>
         <w:rPr>
           <w:rFonts w:ascii="times new roman" w:hAnsi="times new roman"/>
+          <w:b w:val="false"/>
+          <w:b w:val="false"/>
+          <w:bCs w:val="false"/>
           <w:lang w:val="bg-BG" w:eastAsia="zh-CN" w:bidi="hi-IN"/>
         </w:rPr>
       </w:pPr>
@@ -2215,6 +2437,9 @@
         <w:jc w:val="start"/>
         <w:rPr>
           <w:rFonts w:ascii="times new roman" w:hAnsi="times new roman"/>
+          <w:b w:val="false"/>
+          <w:b w:val="false"/>
+          <w:bCs w:val="false"/>
           <w:lang w:val="bg-BG" w:eastAsia="zh-CN" w:bidi="hi-IN"/>
         </w:rPr>
       </w:pPr>
@@ -2239,6 +2464,9 @@
         <w:jc w:val="start"/>
         <w:rPr>
           <w:rFonts w:ascii="times new roman" w:hAnsi="times new roman"/>
+          <w:b w:val="false"/>
+          <w:b w:val="false"/>
+          <w:bCs w:val="false"/>
           <w:lang w:val="bg-BG" w:eastAsia="zh-CN" w:bidi="hi-IN"/>
         </w:rPr>
       </w:pPr>
@@ -2263,6 +2491,9 @@
         <w:jc w:val="start"/>
         <w:rPr>
           <w:rFonts w:ascii="times new roman" w:hAnsi="times new roman"/>
+          <w:b w:val="false"/>
+          <w:b w:val="false"/>
+          <w:bCs w:val="false"/>
           <w:lang w:val="bg-BG" w:eastAsia="zh-CN" w:bidi="hi-IN"/>
         </w:rPr>
       </w:pPr>
@@ -2287,6 +2518,9 @@
         <w:jc w:val="start"/>
         <w:rPr>
           <w:rFonts w:ascii="times new roman" w:hAnsi="times new roman"/>
+          <w:b w:val="false"/>
+          <w:b w:val="false"/>
+          <w:bCs w:val="false"/>
           <w:lang w:val="bg-BG" w:eastAsia="zh-CN" w:bidi="hi-IN"/>
         </w:rPr>
       </w:pPr>
@@ -2311,6 +2545,9 @@
         <w:jc w:val="start"/>
         <w:rPr>
           <w:rFonts w:ascii="times new roman" w:hAnsi="times new roman"/>
+          <w:b w:val="false"/>
+          <w:b w:val="false"/>
+          <w:bCs w:val="false"/>
           <w:lang w:val="bg-BG" w:eastAsia="zh-CN" w:bidi="hi-IN"/>
         </w:rPr>
       </w:pPr>
@@ -2335,6 +2572,9 @@
         <w:jc w:val="start"/>
         <w:rPr>
           <w:rFonts w:ascii="times new roman" w:hAnsi="times new roman"/>
+          <w:b w:val="false"/>
+          <w:b w:val="false"/>
+          <w:bCs w:val="false"/>
           <w:lang w:val="bg-BG" w:eastAsia="zh-CN" w:bidi="hi-IN"/>
         </w:rPr>
       </w:pPr>
@@ -2359,6 +2599,9 @@
         <w:jc w:val="start"/>
         <w:rPr>
           <w:rFonts w:ascii="times new roman" w:hAnsi="times new roman"/>
+          <w:b w:val="false"/>
+          <w:b w:val="false"/>
+          <w:bCs w:val="false"/>
           <w:lang w:val="bg-BG" w:eastAsia="zh-CN" w:bidi="hi-IN"/>
         </w:rPr>
       </w:pPr>
@@ -2383,6 +2626,9 @@
         <w:jc w:val="start"/>
         <w:rPr>
           <w:rFonts w:ascii="times new roman" w:hAnsi="times new roman"/>
+          <w:b w:val="false"/>
+          <w:b w:val="false"/>
+          <w:bCs w:val="false"/>
           <w:lang w:val="bg-BG" w:eastAsia="zh-CN" w:bidi="hi-IN"/>
         </w:rPr>
       </w:pPr>
@@ -2433,6 +2679,9 @@
         <w:jc w:val="start"/>
         <w:rPr>
           <w:rFonts w:ascii="times new roman" w:hAnsi="times new roman"/>
+          <w:b w:val="false"/>
+          <w:b w:val="false"/>
+          <w:bCs w:val="false"/>
           <w:lang w:val="bg-BG" w:eastAsia="zh-CN" w:bidi="hi-IN"/>
         </w:rPr>
       </w:pPr>
@@ -2457,6 +2706,9 @@
         <w:jc w:val="start"/>
         <w:rPr>
           <w:rFonts w:ascii="times new roman" w:hAnsi="times new roman"/>
+          <w:b w:val="false"/>
+          <w:b w:val="false"/>
+          <w:bCs w:val="false"/>
           <w:lang w:val="bg-BG" w:eastAsia="zh-CN" w:bidi="hi-IN"/>
         </w:rPr>
       </w:pPr>
@@ -2481,6 +2733,9 @@
         <w:jc w:val="start"/>
         <w:rPr>
           <w:rFonts w:ascii="times new roman" w:hAnsi="times new roman"/>
+          <w:b w:val="false"/>
+          <w:b w:val="false"/>
+          <w:bCs w:val="false"/>
           <w:lang w:val="bg-BG" w:eastAsia="zh-CN" w:bidi="hi-IN"/>
         </w:rPr>
       </w:pPr>
@@ -2505,6 +2760,9 @@
         <w:jc w:val="start"/>
         <w:rPr>
           <w:rFonts w:ascii="times new roman" w:hAnsi="times new roman"/>
+          <w:b w:val="false"/>
+          <w:b w:val="false"/>
+          <w:bCs w:val="false"/>
           <w:lang w:val="bg-BG" w:eastAsia="zh-CN" w:bidi="hi-IN"/>
         </w:rPr>
       </w:pPr>
@@ -2529,6 +2787,9 @@
         <w:jc w:val="start"/>
         <w:rPr>
           <w:rFonts w:ascii="times new roman" w:hAnsi="times new roman"/>
+          <w:b w:val="false"/>
+          <w:b w:val="false"/>
+          <w:bCs w:val="false"/>
           <w:lang w:val="bg-BG" w:eastAsia="zh-CN" w:bidi="hi-IN"/>
         </w:rPr>
       </w:pPr>
@@ -2553,6 +2814,9 @@
         <w:jc w:val="start"/>
         <w:rPr>
           <w:rFonts w:ascii="times new roman" w:hAnsi="times new roman"/>
+          <w:b w:val="false"/>
+          <w:b w:val="false"/>
+          <w:bCs w:val="false"/>
           <w:lang w:val="bg-BG" w:eastAsia="zh-CN" w:bidi="hi-IN"/>
         </w:rPr>
       </w:pPr>
@@ -2577,6 +2841,9 @@
         <w:jc w:val="start"/>
         <w:rPr>
           <w:rFonts w:ascii="times new roman" w:hAnsi="times new roman"/>
+          <w:b w:val="false"/>
+          <w:b w:val="false"/>
+          <w:bCs w:val="false"/>
           <w:lang w:val="bg-BG" w:eastAsia="zh-CN" w:bidi="hi-IN"/>
         </w:rPr>
       </w:pPr>
@@ -2601,6 +2868,9 @@
         <w:jc w:val="start"/>
         <w:rPr>
           <w:rFonts w:ascii="times new roman" w:hAnsi="times new roman"/>
+          <w:b w:val="false"/>
+          <w:b w:val="false"/>
+          <w:bCs w:val="false"/>
           <w:lang w:val="bg-BG" w:eastAsia="zh-CN" w:bidi="hi-IN"/>
         </w:rPr>
       </w:pPr>
@@ -2625,6 +2895,9 @@
         <w:jc w:val="start"/>
         <w:rPr>
           <w:rFonts w:ascii="times new roman" w:hAnsi="times new roman"/>
+          <w:b w:val="false"/>
+          <w:b w:val="false"/>
+          <w:bCs w:val="false"/>
           <w:lang w:val="bg-BG" w:eastAsia="zh-CN" w:bidi="hi-IN"/>
         </w:rPr>
       </w:pPr>
@@ -2649,6 +2922,9 @@
         <w:jc w:val="start"/>
         <w:rPr>
           <w:rFonts w:ascii="times new roman" w:hAnsi="times new roman"/>
+          <w:b w:val="false"/>
+          <w:b w:val="false"/>
+          <w:bCs w:val="false"/>
           <w:lang w:val="bg-BG" w:eastAsia="zh-CN" w:bidi="hi-IN"/>
         </w:rPr>
       </w:pPr>
@@ -2673,6 +2949,9 @@
         <w:jc w:val="start"/>
         <w:rPr>
           <w:rFonts w:ascii="times new roman" w:hAnsi="times new roman"/>
+          <w:b w:val="false"/>
+          <w:b w:val="false"/>
+          <w:bCs w:val="false"/>
           <w:lang w:val="bg-BG" w:eastAsia="zh-CN" w:bidi="hi-IN"/>
         </w:rPr>
       </w:pPr>
@@ -2723,6 +3002,9 @@
         <w:jc w:val="start"/>
         <w:rPr>
           <w:rFonts w:ascii="times new roman" w:hAnsi="times new roman"/>
+          <w:b w:val="false"/>
+          <w:b w:val="false"/>
+          <w:bCs w:val="false"/>
           <w:lang w:val="bg-BG" w:eastAsia="zh-CN" w:bidi="hi-IN"/>
         </w:rPr>
       </w:pPr>
@@ -2773,6 +3055,9 @@
         <w:jc w:val="start"/>
         <w:rPr>
           <w:rFonts w:ascii="times new roman" w:hAnsi="times new roman"/>
+          <w:b w:val="false"/>
+          <w:b w:val="false"/>
+          <w:bCs w:val="false"/>
           <w:lang w:val="bg-BG" w:eastAsia="zh-CN" w:bidi="hi-IN"/>
         </w:rPr>
       </w:pPr>
@@ -2823,6 +3108,9 @@
         <w:jc w:val="start"/>
         <w:rPr>
           <w:rFonts w:ascii="times new roman" w:hAnsi="times new roman"/>
+          <w:b w:val="false"/>
+          <w:b w:val="false"/>
+          <w:bCs w:val="false"/>
           <w:lang w:val="bg-BG" w:eastAsia="zh-CN" w:bidi="hi-IN"/>
         </w:rPr>
       </w:pPr>
@@ -2847,6 +3135,9 @@
         <w:jc w:val="start"/>
         <w:rPr>
           <w:rFonts w:ascii="times new roman" w:hAnsi="times new roman"/>
+          <w:b w:val="false"/>
+          <w:b w:val="false"/>
+          <w:bCs w:val="false"/>
           <w:lang w:val="bg-BG" w:eastAsia="zh-CN" w:bidi="hi-IN"/>
         </w:rPr>
       </w:pPr>
@@ -2870,13 +3161,8 @@
         <w:ind w:start="1757" w:end="0" w:hanging="0"/>
         <w:jc w:val="start"/>
         <w:rPr>
-          <w:rFonts w:ascii="times new roman" w:hAnsi="times new roman"/>
-          <w:lang w:val="bg-BG" w:eastAsia="zh-CN" w:bidi="hi-IN"/>
-        </w:rPr>
-      </w:pPr>
-      <w:r>
-        <w:rPr>
-          <w:rFonts w:eastAsia="NSimSun" w:cs="Arial" w:ascii="times new roman" w:hAnsi="times new roman"/>
+          <w:rFonts w:ascii="times new roman" w:hAnsi="times new roman" w:eastAsia="NSimSun" w:cs="Arial"/>
+          <w:b w:val="false"/>
           <w:b w:val="false"/>
           <w:bCs w:val="false"/>
           <w:color w:val="auto"/>
@@ -2885,6 +3171,18 @@
           <w:szCs w:val="24"/>
           <w:lang w:val="bg-BG" w:eastAsia="zh-CN" w:bidi="hi-IN"/>
         </w:rPr>
+      </w:pPr>
+      <w:r>
+        <w:rPr>
+          <w:rFonts w:eastAsia="NSimSun" w:cs="Arial" w:ascii="times new roman" w:hAnsi="times new roman"/>
+          <w:b w:val="false"/>
+          <w:bCs w:val="false"/>
+          <w:color w:val="auto"/>
+          <w:kern w:val="2"/>
+          <w:sz w:val="24"/>
+          <w:szCs w:val="24"/>
+          <w:lang w:val="bg-BG" w:eastAsia="zh-CN" w:bidi="hi-IN"/>
+        </w:rPr>
         <w:t>http-exception.filter.ts – Филтрира изключенията. Вместо да изпрати на браузъра изключение, което ще излезе в конзолата, то изпраща просто response string “401” което е HTTP кодът съответстващ на Unauthorized.</w:t>
       </w:r>
     </w:p>
@@ -2893,7 +3191,7 @@
         <w:pStyle w:val="Normal"/>
         <w:widowControl/>
         <w:suppressAutoHyphens w:val="true"/>
-        <w:overflowPunct w:val="true"/>
+        <w:overflowPunct w:val="false"/>
         <w:bidi w:val="0"/>
         <w:spacing w:lineRule="auto" w:line="360" w:before="0" w:after="0"/>
         <w:ind w:start="1169" w:end="0" w:hanging="0"/>
@@ -2921,16 +3219,12 @@
         <w:pStyle w:val="Normal"/>
         <w:widowControl/>
         <w:suppressAutoHyphens w:val="true"/>
-        <w:overflowPunct w:val="true"/>
+        <w:overflowPunct w:val="false"/>
         <w:bidi w:val="0"/>
         <w:spacing w:lineRule="auto" w:line="360" w:before="0" w:after="0"/>
         <w:ind w:start="1800" w:end="0" w:hanging="0"/>
         <w:jc w:val="start"/>
-        <w:rPr>
-          <w:b w:val="false"/>
-          <w:b w:val="false"/>
-          <w:bCs w:val="false"/>
-        </w:rPr>
+        <w:rPr/>
       </w:pPr>
       <w:r>
         <w:rPr>
@@ -2970,7 +3264,7 @@
         <w:pStyle w:val="Normal"/>
         <w:widowControl/>
         <w:suppressAutoHyphens w:val="true"/>
-        <w:overflowPunct w:val="true"/>
+        <w:overflowPunct w:val="false"/>
         <w:bidi w:val="0"/>
         <w:spacing w:lineRule="auto" w:line="360" w:before="0" w:after="0"/>
         <w:ind w:start="1800" w:end="0" w:hanging="0"/>
@@ -3057,21 +3351,7 @@
       </w:pPr>
       <w:r>
         <w:rPr>
-          <w:rFonts w:ascii="times new roman" w:hAnsi="times new roman"/>
-          <w:lang w:val="bg-BG" w:eastAsia="zh-CN" w:bidi="hi-IN"/>
-        </w:rPr>
-      </w:r>
-    </w:p>
-    <w:p>
-      <w:pPr>
-        <w:pStyle w:val="Normal"/>
-        <w:bidi w:val="0"/>
-        <w:spacing w:lineRule="auto" w:line="360"/>
-        <w:ind w:start="1134" w:end="0" w:hanging="0"/>
-        <w:jc w:val="start"/>
-        <w:rPr>
           <w:rFonts w:eastAsia="NSimSun" w:cs="Arial"/>
-          <w:b/>
           <w:b/>
           <w:bCs/>
           <w:color w:val="auto"/>
@@ -3079,12 +3359,6 @@
           <w:sz w:val="24"/>
           <w:szCs w:val="24"/>
         </w:rPr>
-      </w:pPr>
-      <w:r>
-        <w:rPr>
-          <w:rFonts w:ascii="times new roman" w:hAnsi="times new roman"/>
-          <w:lang w:val="bg-BG" w:eastAsia="zh-CN" w:bidi="hi-IN"/>
-        </w:rPr>
       </w:r>
     </w:p>
     <w:p>
@@ -3107,21 +3381,7 @@
       </w:pPr>
       <w:r>
         <w:rPr>
-          <w:rFonts w:ascii="times new roman" w:hAnsi="times new roman"/>
-          <w:lang w:val="bg-BG" w:eastAsia="zh-CN" w:bidi="hi-IN"/>
-        </w:rPr>
-      </w:r>
-    </w:p>
-    <w:p>
-      <w:pPr>
-        <w:pStyle w:val="Normal"/>
-        <w:bidi w:val="0"/>
-        <w:spacing w:lineRule="auto" w:line="360"/>
-        <w:ind w:start="1134" w:end="0" w:hanging="0"/>
-        <w:jc w:val="start"/>
-        <w:rPr>
           <w:rFonts w:eastAsia="NSimSun" w:cs="Arial"/>
-          <w:b/>
           <w:b/>
           <w:bCs/>
           <w:color w:val="auto"/>
@@ -3129,12 +3389,6 @@
           <w:sz w:val="24"/>
           <w:szCs w:val="24"/>
         </w:rPr>
-      </w:pPr>
-      <w:r>
-        <w:rPr>
-          <w:rFonts w:ascii="times new roman" w:hAnsi="times new roman"/>
-          <w:lang w:val="bg-BG" w:eastAsia="zh-CN" w:bidi="hi-IN"/>
-        </w:rPr>
       </w:r>
     </w:p>
     <w:p>
@@ -3157,21 +3411,7 @@
       </w:pPr>
       <w:r>
         <w:rPr>
-          <w:rFonts w:ascii="times new roman" w:hAnsi="times new roman"/>
-          <w:lang w:val="bg-BG" w:eastAsia="zh-CN" w:bidi="hi-IN"/>
-        </w:rPr>
-      </w:r>
-    </w:p>
-    <w:p>
-      <w:pPr>
-        <w:pStyle w:val="Normal"/>
-        <w:bidi w:val="0"/>
-        <w:spacing w:lineRule="auto" w:line="360"/>
-        <w:ind w:start="1134" w:end="0" w:hanging="0"/>
-        <w:jc w:val="start"/>
-        <w:rPr>
           <w:rFonts w:eastAsia="NSimSun" w:cs="Arial"/>
-          <w:b/>
           <w:b/>
           <w:bCs/>
           <w:color w:val="auto"/>
@@ -3179,12 +3419,6 @@
           <w:sz w:val="24"/>
           <w:szCs w:val="24"/>
         </w:rPr>
-      </w:pPr>
-      <w:r>
-        <w:rPr>
-          <w:rFonts w:ascii="times new roman" w:hAnsi="times new roman"/>
-          <w:lang w:val="bg-BG" w:eastAsia="zh-CN" w:bidi="hi-IN"/>
-        </w:rPr>
       </w:r>
     </w:p>
     <w:p>
@@ -3207,21 +3441,7 @@
       </w:pPr>
       <w:r>
         <w:rPr>
-          <w:rFonts w:ascii="times new roman" w:hAnsi="times new roman"/>
-          <w:lang w:val="bg-BG" w:eastAsia="zh-CN" w:bidi="hi-IN"/>
-        </w:rPr>
-      </w:r>
-    </w:p>
-    <w:p>
-      <w:pPr>
-        <w:pStyle w:val="Normal"/>
-        <w:bidi w:val="0"/>
-        <w:spacing w:lineRule="auto" w:line="360"/>
-        <w:ind w:start="1134" w:end="0" w:hanging="0"/>
-        <w:jc w:val="start"/>
-        <w:rPr>
           <w:rFonts w:eastAsia="NSimSun" w:cs="Arial"/>
-          <w:b/>
           <w:b/>
           <w:bCs/>
           <w:color w:val="auto"/>
@@ -3229,41 +3449,159 @@
           <w:sz w:val="24"/>
           <w:szCs w:val="24"/>
         </w:rPr>
-      </w:pPr>
-      <w:r>
-        <w:rPr>
-          <w:rFonts w:ascii="times new roman" w:hAnsi="times new roman"/>
-          <w:lang w:val="bg-BG" w:eastAsia="zh-CN" w:bidi="hi-IN"/>
-        </w:rPr>
-      </w:r>
-    </w:p>
-    <w:p>
-      <w:pPr>
-        <w:pStyle w:val="Normal"/>
-        <w:widowControl/>
-        <w:suppressAutoHyphens w:val="true"/>
-        <w:overflowPunct w:val="true"/>
-        <w:bidi w:val="0"/>
-        <w:spacing w:lineRule="auto" w:line="360" w:before="0" w:after="0"/>
-        <w:ind w:start="1800" w:end="0" w:hanging="0"/>
-        <w:jc w:val="start"/>
-        <w:rPr>
-          <w:rFonts w:ascii="times new roman" w:hAnsi="times new roman"/>
-          <w:b w:val="false"/>
-          <w:b w:val="false"/>
-          <w:bCs w:val="false"/>
-          <w:lang w:val="bg-BG" w:eastAsia="zh-CN" w:bidi="hi-IN"/>
-        </w:rPr>
-      </w:pPr>
-      <w:r>
-        <w:rPr>
-          <w:rFonts w:eastAsia="NSimSun" w:cs="Arial" w:ascii="times new roman" w:hAnsi="times new roman"/>
-          <w:b w:val="false"/>
-          <w:bCs w:val="false"/>
+      </w:r>
+    </w:p>
+    <w:p>
+      <w:pPr>
+        <w:pStyle w:val="Normal"/>
+        <w:bidi w:val="0"/>
+        <w:spacing w:lineRule="auto" w:line="360"/>
+        <w:ind w:start="1134" w:end="0" w:hanging="0"/>
+        <w:jc w:val="start"/>
+        <w:rPr>
+          <w:rFonts w:eastAsia="NSimSun" w:cs="Arial"/>
+          <w:b/>
+          <w:b/>
+          <w:bCs/>
           <w:color w:val="auto"/>
           <w:kern w:val="2"/>
           <w:sz w:val="24"/>
           <w:szCs w:val="24"/>
+        </w:rPr>
+      </w:pPr>
+      <w:r>
+        <w:rPr>
+          <w:rFonts w:eastAsia="NSimSun" w:cs="Arial"/>
+          <w:b/>
+          <w:bCs/>
+          <w:color w:val="auto"/>
+          <w:kern w:val="2"/>
+          <w:sz w:val="24"/>
+          <w:szCs w:val="24"/>
+        </w:rPr>
+      </w:r>
+    </w:p>
+    <w:p>
+      <w:pPr>
+        <w:pStyle w:val="Normal"/>
+        <w:bidi w:val="0"/>
+        <w:spacing w:lineRule="auto" w:line="360"/>
+        <w:ind w:start="1134" w:end="0" w:hanging="0"/>
+        <w:jc w:val="start"/>
+        <w:rPr>
+          <w:rFonts w:eastAsia="NSimSun" w:cs="Arial"/>
+          <w:b/>
+          <w:b/>
+          <w:bCs/>
+          <w:color w:val="auto"/>
+          <w:kern w:val="2"/>
+          <w:sz w:val="24"/>
+          <w:szCs w:val="24"/>
+        </w:rPr>
+      </w:pPr>
+      <w:r>
+        <w:rPr>
+          <w:rFonts w:eastAsia="NSimSun" w:cs="Arial"/>
+          <w:b/>
+          <w:bCs/>
+          <w:color w:val="auto"/>
+          <w:kern w:val="2"/>
+          <w:sz w:val="24"/>
+          <w:szCs w:val="24"/>
+        </w:rPr>
+      </w:r>
+    </w:p>
+    <w:p>
+      <w:pPr>
+        <w:pStyle w:val="Normal"/>
+        <w:bidi w:val="0"/>
+        <w:spacing w:lineRule="auto" w:line="360"/>
+        <w:ind w:start="1134" w:end="0" w:hanging="0"/>
+        <w:jc w:val="start"/>
+        <w:rPr>
+          <w:rFonts w:eastAsia="NSimSun" w:cs="Arial"/>
+          <w:b/>
+          <w:b/>
+          <w:bCs/>
+          <w:color w:val="auto"/>
+          <w:kern w:val="2"/>
+          <w:sz w:val="24"/>
+          <w:szCs w:val="24"/>
+        </w:rPr>
+      </w:pPr>
+      <w:r>
+        <w:rPr>
+          <w:rFonts w:eastAsia="NSimSun" w:cs="Arial"/>
+          <w:b/>
+          <w:bCs/>
+          <w:color w:val="auto"/>
+          <w:kern w:val="2"/>
+          <w:sz w:val="24"/>
+          <w:szCs w:val="24"/>
+        </w:rPr>
+      </w:r>
+    </w:p>
+    <w:p>
+      <w:pPr>
+        <w:pStyle w:val="Normal"/>
+        <w:bidi w:val="0"/>
+        <w:spacing w:lineRule="auto" w:line="360"/>
+        <w:ind w:start="1134" w:end="0" w:hanging="0"/>
+        <w:jc w:val="start"/>
+        <w:rPr>
+          <w:rFonts w:eastAsia="NSimSun" w:cs="Arial"/>
+          <w:b/>
+          <w:b/>
+          <w:bCs/>
+          <w:color w:val="auto"/>
+          <w:kern w:val="2"/>
+          <w:sz w:val="24"/>
+          <w:szCs w:val="24"/>
+        </w:rPr>
+      </w:pPr>
+      <w:r>
+        <w:rPr>
+          <w:rFonts w:eastAsia="NSimSun" w:cs="Arial"/>
+          <w:b/>
+          <w:bCs/>
+          <w:color w:val="auto"/>
+          <w:kern w:val="2"/>
+          <w:sz w:val="24"/>
+          <w:szCs w:val="24"/>
+        </w:rPr>
+      </w:r>
+    </w:p>
+    <w:p>
+      <w:pPr>
+        <w:pStyle w:val="Normal"/>
+        <w:widowControl/>
+        <w:suppressAutoHyphens w:val="true"/>
+        <w:overflowPunct w:val="false"/>
+        <w:bidi w:val="0"/>
+        <w:spacing w:lineRule="auto" w:line="360" w:before="0" w:after="0"/>
+        <w:ind w:start="1800" w:end="0" w:hanging="0"/>
+        <w:jc w:val="start"/>
+        <w:rPr>
+          <w:rFonts w:ascii="times new roman" w:hAnsi="times new roman" w:eastAsia="NSimSun" w:cs="Arial"/>
+          <w:b w:val="false"/>
+          <w:b w:val="false"/>
+          <w:bCs w:val="false"/>
+          <w:color w:val="auto"/>
+          <w:kern w:val="2"/>
+          <w:sz w:val="24"/>
+          <w:szCs w:val="24"/>
+          <w:lang w:val="bg-BG" w:eastAsia="zh-CN" w:bidi="hi-IN"/>
+        </w:rPr>
+      </w:pPr>
+      <w:r>
+        <w:rPr>
+          <w:rFonts w:eastAsia="NSimSun" w:cs="Arial" w:ascii="times new roman" w:hAnsi="times new roman"/>
+          <w:b w:val="false"/>
+          <w:bCs w:val="false"/>
+          <w:color w:val="auto"/>
+          <w:kern w:val="2"/>
+          <w:sz w:val="24"/>
+          <w:szCs w:val="24"/>
           <w:lang w:val="bg-BG" w:eastAsia="zh-CN" w:bidi="hi-IN"/>
         </w:rPr>
         <w:t>Платформата ни използва DDoS защитата и SSL сертификата на CloudFlare .</w:t>
@@ -3274,16 +3612,20 @@
         <w:pStyle w:val="Normal"/>
         <w:widowControl/>
         <w:suppressAutoHyphens w:val="true"/>
-        <w:overflowPunct w:val="true"/>
+        <w:overflowPunct w:val="false"/>
         <w:bidi w:val="0"/>
         <w:spacing w:lineRule="auto" w:line="360" w:before="0" w:after="0"/>
         <w:ind w:start="1800" w:end="0" w:hanging="0"/>
         <w:jc w:val="start"/>
         <w:rPr>
-          <w:rFonts w:ascii="times new roman" w:hAnsi="times new roman"/>
-          <w:b w:val="false"/>
-          <w:b w:val="false"/>
-          <w:bCs w:val="false"/>
+          <w:rFonts w:ascii="times new roman" w:hAnsi="times new roman" w:eastAsia="NSimSun" w:cs="Arial"/>
+          <w:b w:val="false"/>
+          <w:b w:val="false"/>
+          <w:bCs w:val="false"/>
+          <w:color w:val="auto"/>
+          <w:kern w:val="2"/>
+          <w:sz w:val="24"/>
+          <w:szCs w:val="24"/>
           <w:lang w:val="bg-BG" w:eastAsia="zh-CN" w:bidi="hi-IN"/>
         </w:rPr>
       </w:pPr>
@@ -3398,22 +3740,14 @@
         <w:pStyle w:val="Normal"/>
         <w:widowControl/>
         <w:suppressAutoHyphens w:val="true"/>
-        <w:overflowPunct w:val="true"/>
+        <w:overflowPunct w:val="false"/>
         <w:bidi w:val="0"/>
         <w:spacing w:lineRule="auto" w:line="360" w:before="0" w:after="0"/>
         <w:ind w:start="1800" w:end="0" w:hanging="0"/>
         <w:jc w:val="start"/>
         <w:rPr>
-          <w:rFonts w:ascii="times new roman" w:hAnsi="times new roman"/>
-          <w:b w:val="false"/>
-          <w:b w:val="false"/>
-          <w:bCs w:val="false"/>
-          <w:lang w:val="bg-BG" w:eastAsia="zh-CN" w:bidi="hi-IN"/>
-        </w:rPr>
-      </w:pPr>
-      <w:r>
-        <w:rPr>
-          <w:rFonts w:eastAsia="NSimSun" w:cs="Arial" w:ascii="times new roman" w:hAnsi="times new roman"/>
+          <w:rFonts w:ascii="times new roman" w:hAnsi="times new roman" w:eastAsia="NSimSun" w:cs="Arial"/>
+          <w:b w:val="false"/>
           <w:b w:val="false"/>
           <w:bCs w:val="false"/>
           <w:color w:val="auto"/>
@@ -3422,6 +3756,18 @@
           <w:szCs w:val="24"/>
           <w:lang w:val="bg-BG" w:eastAsia="zh-CN" w:bidi="hi-IN"/>
         </w:rPr>
+      </w:pPr>
+      <w:r>
+        <w:rPr>
+          <w:rFonts w:eastAsia="NSimSun" w:cs="Arial" w:ascii="times new roman" w:hAnsi="times new roman"/>
+          <w:b w:val="false"/>
+          <w:bCs w:val="false"/>
+          <w:color w:val="auto"/>
+          <w:kern w:val="2"/>
+          <w:sz w:val="24"/>
+          <w:szCs w:val="24"/>
+          <w:lang w:val="bg-BG" w:eastAsia="zh-CN" w:bidi="hi-IN"/>
+        </w:rPr>
         <w:t>Кодът на JavaScript е obfuscate-нат и не може да бъде прочетен от потребителя.</w:t>
       </w:r>
     </w:p>
@@ -3430,7 +3776,7 @@
         <w:pStyle w:val="Normal"/>
         <w:widowControl/>
         <w:suppressAutoHyphens w:val="true"/>
-        <w:overflowPunct w:val="true"/>
+        <w:overflowPunct w:val="false"/>
         <w:bidi w:val="0"/>
         <w:spacing w:lineRule="auto" w:line="360" w:before="0" w:after="0"/>
         <w:ind w:start="1800" w:end="0" w:hanging="0"/>
@@ -3445,10 +3791,11 @@
       </w:pPr>
       <w:r>
         <w:rPr>
-          <w:rFonts w:ascii="times new roman" w:hAnsi="times new roman"/>
-          <w:b w:val="false"/>
-          <w:bCs w:val="false"/>
-          <w:lang w:val="bg-BG" w:eastAsia="zh-CN" w:bidi="hi-IN"/>
+          <w:rFonts w:eastAsia="NSimSun" w:cs="Arial"/>
+          <w:color w:val="auto"/>
+          <w:kern w:val="2"/>
+          <w:sz w:val="24"/>
+          <w:szCs w:val="24"/>
         </w:rPr>
         <w:drawing>
           <wp:anchor behindDoc="0" distT="0" distB="0" distL="0" distR="0" simplePos="0" locked="0" layoutInCell="0" allowOverlap="1" relativeHeight="5">
@@ -3505,13 +3852,8 @@
         <w:ind w:start="1134" w:end="0" w:hanging="0"/>
         <w:jc w:val="start"/>
         <w:rPr>
-          <w:rFonts w:ascii="times new roman" w:hAnsi="times new roman"/>
-          <w:lang w:val="bg-BG" w:eastAsia="zh-CN" w:bidi="hi-IN"/>
-        </w:rPr>
-      </w:pPr>
-      <w:r>
-        <w:rPr>
-          <w:rFonts w:eastAsia="NSimSun" w:cs="Arial" w:ascii="times new roman" w:hAnsi="times new roman"/>
+          <w:rFonts w:ascii="times new roman" w:hAnsi="times new roman" w:eastAsia="NSimSun" w:cs="Arial"/>
+          <w:b/>
           <w:b/>
           <w:bCs/>
           <w:color w:val="auto"/>
@@ -3520,6 +3862,18 @@
           <w:szCs w:val="24"/>
           <w:lang w:val="bg-BG" w:eastAsia="zh-CN" w:bidi="hi-IN"/>
         </w:rPr>
+      </w:pPr>
+      <w:r>
+        <w:rPr>
+          <w:rFonts w:eastAsia="NSimSun" w:cs="Arial" w:ascii="times new roman" w:hAnsi="times new roman"/>
+          <w:b/>
+          <w:bCs/>
+          <w:color w:val="auto"/>
+          <w:kern w:val="2"/>
+          <w:sz w:val="24"/>
+          <w:szCs w:val="24"/>
+          <w:lang w:val="bg-BG" w:eastAsia="zh-CN" w:bidi="hi-IN"/>
+        </w:rPr>
         <w:t>4.5. Реализация:</w:t>
       </w:r>
     </w:p>
@@ -4049,7 +4403,7 @@
         <w:pStyle w:val="Normal"/>
         <w:widowControl/>
         <w:suppressAutoHyphens w:val="true"/>
-        <w:overflowPunct w:val="true"/>
+        <w:overflowPunct w:val="false"/>
         <w:bidi w:val="0"/>
         <w:spacing w:lineRule="auto" w:line="360" w:before="0" w:after="0"/>
         <w:ind w:start="1169" w:end="0" w:hanging="0"/>
@@ -4072,40 +4426,35 @@
         <w:pStyle w:val="Normal"/>
         <w:widowControl/>
         <w:suppressAutoHyphens w:val="true"/>
-        <w:overflowPunct w:val="true"/>
+        <w:overflowPunct w:val="false"/>
         <w:bidi w:val="0"/>
         <w:spacing w:lineRule="auto" w:line="360" w:before="0" w:after="0"/>
         <w:ind w:start="1620" w:end="0" w:hanging="0"/>
         <w:jc w:val="start"/>
         <w:rPr/>
       </w:pPr>
-      <w:hyperlink r:id="rId9">
-        <w:r>
-          <w:rPr>
-            <w:rStyle w:val="InternetLink"/>
-            <w:rFonts w:ascii="times new roman" w:hAnsi="times new roman"/>
-            <w:lang w:val="bg-BG" w:eastAsia="zh-CN" w:bidi="hi-IN"/>
-          </w:rPr>
-          <w:t>https://stackoverflow.com/</w:t>
-        </w:r>
-      </w:hyperlink>
-    </w:p>
-    <w:p>
-      <w:pPr>
-        <w:pStyle w:val="Normal"/>
-        <w:widowControl/>
-        <w:suppressAutoHyphens w:val="true"/>
-        <w:overflowPunct w:val="true"/>
+      <w:r>
+        <w:rPr>
+          <w:rStyle w:val="InternetLink"/>
+          <w:rFonts w:ascii="times new roman" w:hAnsi="times new roman"/>
+          <w:lang w:val="bg-BG" w:eastAsia="zh-CN" w:bidi="hi-IN"/>
+        </w:rPr>
+        <w:t>https://stackoverflow.com/</w:t>
+      </w:r>
+    </w:p>
+    <w:p>
+      <w:pPr>
+        <w:pStyle w:val="Normal"/>
+        <w:widowControl/>
+        <w:suppressAutoHyphens w:val="true"/>
+        <w:overflowPunct w:val="false"/>
         <w:bidi w:val="0"/>
         <w:spacing w:lineRule="auto" w:line="360" w:before="0" w:after="0"/>
         <w:ind w:start="1620" w:end="0" w:hanging="0"/>
         <w:jc w:val="start"/>
-        <w:rPr>
-          <w:rFonts w:ascii="times new roman" w:hAnsi="times new roman"/>
-          <w:lang w:val="bg-BG" w:eastAsia="zh-CN" w:bidi="hi-IN"/>
-        </w:rPr>
-      </w:pPr>
-      <w:hyperlink r:id="rId10">
+        <w:rPr/>
+      </w:pPr>
+      <w:hyperlink r:id="rId8">
         <w:r>
           <w:rPr>
             <w:rStyle w:val="InternetLink"/>
@@ -4121,7 +4470,7 @@
         <w:pStyle w:val="Normal"/>
         <w:widowControl/>
         <w:suppressAutoHyphens w:val="true"/>
-        <w:overflowPunct w:val="true"/>
+        <w:overflowPunct w:val="false"/>
         <w:bidi w:val="0"/>
         <w:spacing w:lineRule="auto" w:line="360" w:before="0" w:after="0"/>
         <w:ind w:start="1169" w:end="0" w:hanging="0"/>
@@ -4153,22 +4502,18 @@
           <w:tab w:val="left" w:pos="1260" w:leader="none"/>
         </w:tabs>
         <w:suppressAutoHyphens w:val="true"/>
-        <w:overflowPunct w:val="true"/>
+        <w:overflowPunct w:val="false"/>
         <w:bidi w:val="0"/>
         <w:spacing w:lineRule="auto" w:line="360" w:before="0" w:after="0"/>
         <w:ind w:start="1620" w:end="0" w:hanging="0"/>
         <w:jc w:val="start"/>
-        <w:rPr>
-          <w:b/>
+        <w:rPr/>
+      </w:pPr>
+      <w:r>
+        <w:rPr>
+          <w:rFonts w:ascii="times new roman" w:hAnsi="times new roman"/>
           <w:b/>
           <w:bCs/>
-        </w:rPr>
-      </w:pPr>
-      <w:r>
-        <w:rPr>
-          <w:rFonts w:ascii="times new roman" w:hAnsi="times new roman"/>
-          <w:b/>
-          <w:bCs/>
           <w:lang w:val="bg-BG" w:eastAsia="zh-CN" w:bidi="hi-IN"/>
         </w:rPr>
         <w:tab/>
@@ -4182,7 +4527,7 @@
         </w:rPr>
         <w:t xml:space="preserve">Платформата taxiZilla може да бъде отворена през нашия домейн </w:t>
       </w:r>
-      <w:hyperlink r:id="rId11">
+      <w:hyperlink r:id="rId9">
         <w:r>
           <w:rPr>
             <w:rStyle w:val="InternetLink"/>
@@ -4215,16 +4560,17 @@
           <w:tab w:val="left" w:pos="1260" w:leader="none"/>
         </w:tabs>
         <w:suppressAutoHyphens w:val="true"/>
-        <w:overflowPunct w:val="true"/>
+        <w:overflowPunct w:val="false"/>
         <w:bidi w:val="0"/>
         <w:spacing w:lineRule="auto" w:line="360" w:before="0" w:after="0"/>
         <w:ind w:start="1620" w:end="0" w:hanging="0"/>
         <w:jc w:val="start"/>
         <w:rPr>
           <w:rFonts w:ascii="times new roman" w:hAnsi="times new roman"/>
-          <w:b/>
-          <w:b/>
-          <w:bCs/>
+          <w:b w:val="false"/>
+          <w:b w:val="false"/>
+          <w:bCs w:val="false"/>
+          <w:u w:val="none"/>
           <w:lang w:val="bg-BG" w:eastAsia="zh-CN" w:bidi="hi-IN"/>
         </w:rPr>
       </w:pPr>
@@ -4248,16 +4594,17 @@
           <w:tab w:val="left" w:pos="1260" w:leader="none"/>
         </w:tabs>
         <w:suppressAutoHyphens w:val="true"/>
-        <w:overflowPunct w:val="true"/>
+        <w:overflowPunct w:val="false"/>
         <w:bidi w:val="0"/>
         <w:spacing w:lineRule="auto" w:line="360" w:before="0" w:after="0"/>
         <w:ind w:start="1620" w:end="0" w:hanging="0"/>
         <w:jc w:val="start"/>
         <w:rPr>
           <w:rFonts w:ascii="times new roman" w:hAnsi="times new roman"/>
-          <w:b/>
-          <w:b/>
-          <w:bCs/>
+          <w:b w:val="false"/>
+          <w:b w:val="false"/>
+          <w:bCs w:val="false"/>
+          <w:u w:val="none"/>
           <w:lang w:val="bg-BG" w:eastAsia="zh-CN" w:bidi="hi-IN"/>
         </w:rPr>
       </w:pPr>
@@ -4281,16 +4628,17 @@
           <w:tab w:val="left" w:pos="1260" w:leader="none"/>
         </w:tabs>
         <w:suppressAutoHyphens w:val="true"/>
-        <w:overflowPunct w:val="true"/>
+        <w:overflowPunct w:val="false"/>
         <w:bidi w:val="0"/>
         <w:spacing w:lineRule="auto" w:line="360" w:before="0" w:after="0"/>
         <w:ind w:start="1620" w:end="0" w:hanging="0"/>
         <w:jc w:val="start"/>
         <w:rPr>
           <w:rFonts w:ascii="times new roman" w:hAnsi="times new roman"/>
-          <w:b/>
-          <w:b/>
-          <w:bCs/>
+          <w:b w:val="false"/>
+          <w:b w:val="false"/>
+          <w:bCs w:val="false"/>
+          <w:u w:val="none"/>
           <w:lang w:val="bg-BG" w:eastAsia="zh-CN" w:bidi="hi-IN"/>
         </w:rPr>
       </w:pPr>
@@ -4314,16 +4662,17 @@
           <w:tab w:val="left" w:pos="1260" w:leader="none"/>
         </w:tabs>
         <w:suppressAutoHyphens w:val="true"/>
-        <w:overflowPunct w:val="true"/>
+        <w:overflowPunct w:val="false"/>
         <w:bidi w:val="0"/>
         <w:spacing w:lineRule="auto" w:line="360" w:before="0" w:after="0"/>
         <w:ind w:start="1620" w:end="0" w:hanging="0"/>
         <w:jc w:val="start"/>
         <w:rPr>
           <w:rFonts w:ascii="times new roman" w:hAnsi="times new roman"/>
-          <w:b/>
-          <w:b/>
-          <w:bCs/>
+          <w:b w:val="false"/>
+          <w:b w:val="false"/>
+          <w:bCs w:val="false"/>
+          <w:u w:val="none"/>
           <w:lang w:val="bg-BG" w:eastAsia="zh-CN" w:bidi="hi-IN"/>
         </w:rPr>
       </w:pPr>
@@ -4347,16 +4696,17 @@
           <w:tab w:val="left" w:pos="1260" w:leader="none"/>
         </w:tabs>
         <w:suppressAutoHyphens w:val="true"/>
-        <w:overflowPunct w:val="true"/>
+        <w:overflowPunct w:val="false"/>
         <w:bidi w:val="0"/>
         <w:spacing w:lineRule="auto" w:line="360" w:before="0" w:after="0"/>
         <w:ind w:start="1620" w:end="0" w:hanging="0"/>
         <w:jc w:val="start"/>
         <w:rPr>
           <w:rFonts w:ascii="times new roman" w:hAnsi="times new roman"/>
-          <w:b/>
-          <w:b/>
-          <w:bCs/>
+          <w:b w:val="false"/>
+          <w:b w:val="false"/>
+          <w:bCs w:val="false"/>
+          <w:u w:val="none"/>
           <w:lang w:val="bg-BG" w:eastAsia="zh-CN" w:bidi="hi-IN"/>
         </w:rPr>
       </w:pPr>
@@ -4380,7 +4730,7 @@
           <w:tab w:val="left" w:pos="1260" w:leader="none"/>
         </w:tabs>
         <w:suppressAutoHyphens w:val="true"/>
-        <w:overflowPunct w:val="true"/>
+        <w:overflowPunct w:val="false"/>
         <w:bidi w:val="0"/>
         <w:spacing w:lineRule="auto" w:line="360" w:before="0" w:after="0"/>
         <w:ind w:start="1620" w:end="0" w:hanging="0"/>
@@ -4394,10 +4744,9 @@
       </w:pPr>
       <w:r>
         <w:rPr>
-          <w:rFonts w:ascii="times new roman" w:hAnsi="times new roman"/>
-          <w:b/>
-          <w:bCs/>
-          <w:lang w:val="bg-BG" w:eastAsia="zh-CN" w:bidi="hi-IN"/>
+          <w:b w:val="false"/>
+          <w:bCs w:val="false"/>
+          <w:u w:val="none"/>
         </w:rPr>
       </w:r>
     </w:p>
@@ -4410,16 +4759,17 @@
           <w:tab w:val="left" w:pos="1260" w:leader="none"/>
         </w:tabs>
         <w:suppressAutoHyphens w:val="true"/>
-        <w:overflowPunct w:val="true"/>
+        <w:overflowPunct w:val="false"/>
         <w:bidi w:val="0"/>
         <w:spacing w:lineRule="auto" w:line="360" w:before="0" w:after="0"/>
         <w:ind w:start="1620" w:end="0" w:hanging="0"/>
         <w:jc w:val="start"/>
         <w:rPr>
           <w:rFonts w:ascii="times new roman" w:hAnsi="times new roman"/>
-          <w:b/>
-          <w:b/>
-          <w:bCs/>
+          <w:b w:val="false"/>
+          <w:b w:val="false"/>
+          <w:bCs w:val="false"/>
+          <w:u w:val="none"/>
           <w:lang w:val="bg-BG" w:eastAsia="zh-CN" w:bidi="hi-IN"/>
         </w:rPr>
       </w:pPr>
@@ -4443,7 +4793,7 @@
           <w:tab w:val="left" w:pos="1260" w:leader="none"/>
         </w:tabs>
         <w:suppressAutoHyphens w:val="true"/>
-        <w:overflowPunct w:val="true"/>
+        <w:overflowPunct w:val="false"/>
         <w:bidi w:val="0"/>
         <w:spacing w:lineRule="auto" w:line="360" w:before="0" w:after="0"/>
         <w:ind w:start="1620" w:end="0" w:hanging="0"/>
@@ -4457,84 +4807,55 @@
       </w:pPr>
       <w:r>
         <w:rPr>
-          <w:rFonts w:ascii="times new roman" w:hAnsi="times new roman"/>
-          <w:b/>
-          <w:bCs/>
-          <w:lang w:val="bg-BG" w:eastAsia="zh-CN" w:bidi="hi-IN"/>
-        </w:rPr>
-        <mc:AlternateContent>
-          <mc:Choice Requires="wps">
-            <w:drawing>
-              <wp:anchor behindDoc="0" distT="0" distB="0" distL="0" distR="0" simplePos="0" locked="0" layoutInCell="0" allowOverlap="1" relativeHeight="6">
-                <wp:simplePos x="0" y="0"/>
-                <wp:positionH relativeFrom="column">
-                  <wp:posOffset>221615</wp:posOffset>
-                </wp:positionH>
-                <wp:positionV relativeFrom="paragraph">
-                  <wp:posOffset>-17780</wp:posOffset>
-                </wp:positionV>
-                <wp:extent cx="6134735" cy="3489960"/>
-                <wp:effectExtent l="0" t="0" r="0" b="0"/>
-                <wp:wrapNone/>
-                <wp:docPr id="5" name="Shape1"/>
-                <a:graphic xmlns:a="http://schemas.openxmlformats.org/drawingml/2006/main">
-                  <a:graphicData uri="http://schemas.openxmlformats.org/drawingml/2006/picture">
-                    <pic:pic xmlns:pic="http://schemas.openxmlformats.org/drawingml/2006/picture">
-                      <pic:nvPicPr>
-                        <pic:cNvPr id="0" name="Shape1" descr=""/>
-                        <pic:cNvPicPr/>
-                      </pic:nvPicPr>
-                      <pic:blipFill>
-                        <a:blip r:embed="rId12"/>
-                        <a:stretch/>
-                      </pic:blipFill>
-                      <pic:spPr>
-                        <a:xfrm>
-                          <a:off x="0" y="0"/>
-                          <a:ext cx="6134040" cy="3489480"/>
-                        </a:xfrm>
-                        <a:prstGeom prst="rect">
-                          <a:avLst/>
-                        </a:prstGeom>
-                        <a:ln w="0">
-                          <a:noFill/>
-                        </a:ln>
-                      </pic:spPr>
-                    </pic:pic>
-                  </a:graphicData>
-                </a:graphic>
-              </wp:anchor>
-            </w:drawing>
-          </mc:Choice>
-          <mc:Fallback>
-            <w:pict>
-              <v:shapetype id="shapetype_75" coordsize="21600,21600" o:spt="75" o:preferrelative="t" path="m@4@5l@4@11@9@11@9@5xe" filled="f" stroked="f">
-                <v:stroke joinstyle="miter"/>
-                <v:formulas>
-                  <v:f eqn="if lineDrawn pixelLineWidth 0"/>
-                  <v:f eqn="sum @0 1 0"/>
-                  <v:f eqn="sum 0 0 @1"/>
-                  <v:f eqn="prod @2 1 2"/>
-                  <v:f eqn="prod @3 21600 pixelWidth"/>
-                  <v:f eqn="prod @3 21600 pixelHeight"/>
-                  <v:f eqn="sum @0 0 1"/>
-                  <v:f eqn="prod @6 1 2"/>
-                  <v:f eqn="prod @7 21600 pixelWidth"/>
-                  <v:f eqn="sum @8 21600 0"/>
-                  <v:f eqn="prod @7 21600 pixelHeight"/>
-                  <v:f eqn="sum @10 21600 0"/>
-                </v:formulas>
-                <v:path o:extrusionok="f" gradientshapeok="t" o:connecttype="rect"/>
-                <o:lock v:ext="edit" aspectratio="t"/>
-              </v:shapetype>
-              <v:shape id="shape_0" ID="Shape1" stroked="f" style="position:absolute;margin-left:17.45pt;margin-top:-1.4pt;width:482.95pt;height:274.7pt;mso-wrap-style:none;v-text-anchor:middle" type="shapetype_75">
-                <v:imagedata r:id="rId12" o:detectmouseclick="t"/>
-                <v:stroke color="#3465a4" joinstyle="round" endcap="flat"/>
-                <w10:wrap type="none"/>
-              </v:shape>
-            </w:pict>
-          </mc:Fallback>
-        </mc:AlternateContent>
+          <w:b w:val="false"/>
+          <w:bCs w:val="false"/>
+          <w:u w:val="none"/>
+        </w:rPr>
+        <w:drawing>
+          <wp:anchor behindDoc="0" distT="0" distB="0" distL="0" distR="0" simplePos="0" locked="0" layoutInCell="0" allowOverlap="1" relativeHeight="6">
+            <wp:simplePos x="0" y="0"/>
+            <wp:positionH relativeFrom="column">
+              <wp:posOffset>221615</wp:posOffset>
+            </wp:positionH>
+            <wp:positionV relativeFrom="paragraph">
+              <wp:posOffset>-17780</wp:posOffset>
+            </wp:positionV>
+            <wp:extent cx="6134735" cy="3489960"/>
+            <wp:effectExtent l="0" t="0" r="0" b="0"/>
+            <wp:wrapNone/>
+            <wp:docPr id="5" name="Shape1" descr="" title=""/>
+            <wp:cNvGraphicFramePr>
+              <a:graphicFrameLocks xmlns:a="http://schemas.openxmlformats.org/drawingml/2006/main" noChangeAspect="1"/>
+            </wp:cNvGraphicFramePr>
+            <a:graphic xmlns:a="http://schemas.openxmlformats.org/drawingml/2006/main">
+              <a:graphicData uri="http://schemas.openxmlformats.org/drawingml/2006/picture">
+                <pic:pic xmlns:pic="http://schemas.openxmlformats.org/drawingml/2006/picture">
+                  <pic:nvPicPr>
+                    <pic:cNvPr id="5" name="Shape1" descr="" title=""/>
+                    <pic:cNvPicPr>
+                      <a:picLocks noChangeAspect="1" noChangeArrowheads="1"/>
+                    </pic:cNvPicPr>
+                  </pic:nvPicPr>
+                  <pic:blipFill>
+                    <a:blip r:embed="rId10"/>
+                    <a:stretch>
+                      <a:fillRect/>
+                    </a:stretch>
+                  </pic:blipFill>
+                  <pic:spPr bwMode="auto">
+                    <a:xfrm>
+                      <a:off x="0" y="0"/>
+                      <a:ext cx="6134735" cy="3489960"/>
+                    </a:xfrm>
+                    <a:prstGeom prst="rect">
+                      <a:avLst/>
+                    </a:prstGeom>
+                  </pic:spPr>
+                </pic:pic>
+              </a:graphicData>
+            </a:graphic>
+          </wp:anchor>
+        </w:drawing>
       </w:r>
     </w:p>
     <w:p>
@@ -4546,7 +4867,7 @@
           <w:tab w:val="left" w:pos="1260" w:leader="none"/>
         </w:tabs>
         <w:suppressAutoHyphens w:val="true"/>
-        <w:overflowPunct w:val="true"/>
+        <w:overflowPunct w:val="false"/>
         <w:bidi w:val="0"/>
         <w:spacing w:lineRule="auto" w:line="360" w:before="0" w:after="0"/>
         <w:ind w:start="1620" w:end="0" w:hanging="0"/>
@@ -4560,10 +4881,9 @@
       </w:pPr>
       <w:r>
         <w:rPr>
-          <w:rFonts w:ascii="times new roman" w:hAnsi="times new roman"/>
-          <w:b/>
-          <w:bCs/>
-          <w:lang w:val="bg-BG" w:eastAsia="zh-CN" w:bidi="hi-IN"/>
+          <w:b w:val="false"/>
+          <w:bCs w:val="false"/>
+          <w:u w:val="none"/>
         </w:rPr>
       </w:r>
     </w:p>
@@ -4576,7 +4896,7 @@
           <w:tab w:val="left" w:pos="1260" w:leader="none"/>
         </w:tabs>
         <w:suppressAutoHyphens w:val="true"/>
-        <w:overflowPunct w:val="true"/>
+        <w:overflowPunct w:val="false"/>
         <w:bidi w:val="0"/>
         <w:spacing w:lineRule="auto" w:line="360" w:before="0" w:after="0"/>
         <w:ind w:start="1620" w:end="0" w:hanging="0"/>
@@ -4590,10 +4910,9 @@
       </w:pPr>
       <w:r>
         <w:rPr>
-          <w:rFonts w:ascii="times new roman" w:hAnsi="times new roman"/>
-          <w:b/>
-          <w:bCs/>
-          <w:lang w:val="bg-BG" w:eastAsia="zh-CN" w:bidi="hi-IN"/>
+          <w:b w:val="false"/>
+          <w:bCs w:val="false"/>
+          <w:u w:val="none"/>
         </w:rPr>
       </w:r>
     </w:p>
@@ -4606,7 +4925,7 @@
           <w:tab w:val="left" w:pos="1260" w:leader="none"/>
         </w:tabs>
         <w:suppressAutoHyphens w:val="true"/>
-        <w:overflowPunct w:val="true"/>
+        <w:overflowPunct w:val="false"/>
         <w:bidi w:val="0"/>
         <w:spacing w:lineRule="auto" w:line="360" w:before="0" w:after="0"/>
         <w:ind w:start="1620" w:end="0" w:hanging="0"/>
@@ -4620,10 +4939,9 @@
       </w:pPr>
       <w:r>
         <w:rPr>
-          <w:rFonts w:ascii="times new roman" w:hAnsi="times new roman"/>
-          <w:b/>
-          <w:bCs/>
-          <w:lang w:val="bg-BG" w:eastAsia="zh-CN" w:bidi="hi-IN"/>
+          <w:b w:val="false"/>
+          <w:bCs w:val="false"/>
+          <w:u w:val="none"/>
         </w:rPr>
       </w:r>
     </w:p>
@@ -4636,7 +4954,7 @@
           <w:tab w:val="left" w:pos="1260" w:leader="none"/>
         </w:tabs>
         <w:suppressAutoHyphens w:val="true"/>
-        <w:overflowPunct w:val="true"/>
+        <w:overflowPunct w:val="false"/>
         <w:bidi w:val="0"/>
         <w:spacing w:lineRule="auto" w:line="360" w:before="0" w:after="0"/>
         <w:ind w:start="1620" w:end="0" w:hanging="0"/>
@@ -4650,10 +4968,9 @@
       </w:pPr>
       <w:r>
         <w:rPr>
-          <w:rFonts w:ascii="times new roman" w:hAnsi="times new roman"/>
-          <w:b/>
-          <w:bCs/>
-          <w:lang w:val="bg-BG" w:eastAsia="zh-CN" w:bidi="hi-IN"/>
+          <w:b w:val="false"/>
+          <w:bCs w:val="false"/>
+          <w:u w:val="none"/>
         </w:rPr>
       </w:r>
     </w:p>
@@ -4666,7 +4983,7 @@
           <w:tab w:val="left" w:pos="1260" w:leader="none"/>
         </w:tabs>
         <w:suppressAutoHyphens w:val="true"/>
-        <w:overflowPunct w:val="true"/>
+        <w:overflowPunct w:val="false"/>
         <w:bidi w:val="0"/>
         <w:spacing w:lineRule="auto" w:line="360" w:before="0" w:after="0"/>
         <w:ind w:start="1620" w:end="0" w:hanging="0"/>
@@ -4680,10 +4997,9 @@
       </w:pPr>
       <w:r>
         <w:rPr>
-          <w:rFonts w:ascii="times new roman" w:hAnsi="times new roman"/>
-          <w:b/>
-          <w:bCs/>
-          <w:lang w:val="bg-BG" w:eastAsia="zh-CN" w:bidi="hi-IN"/>
+          <w:b w:val="false"/>
+          <w:bCs w:val="false"/>
+          <w:u w:val="none"/>
         </w:rPr>
       </w:r>
     </w:p>
@@ -4696,7 +5012,7 @@
           <w:tab w:val="left" w:pos="1260" w:leader="none"/>
         </w:tabs>
         <w:suppressAutoHyphens w:val="true"/>
-        <w:overflowPunct w:val="true"/>
+        <w:overflowPunct w:val="false"/>
         <w:bidi w:val="0"/>
         <w:spacing w:lineRule="auto" w:line="360" w:before="0" w:after="0"/>
         <w:ind w:start="1620" w:end="0" w:hanging="0"/>
@@ -4710,10 +5026,9 @@
       </w:pPr>
       <w:r>
         <w:rPr>
-          <w:rFonts w:ascii="times new roman" w:hAnsi="times new roman"/>
-          <w:b/>
-          <w:bCs/>
-          <w:lang w:val="bg-BG" w:eastAsia="zh-CN" w:bidi="hi-IN"/>
+          <w:b w:val="false"/>
+          <w:bCs w:val="false"/>
+          <w:u w:val="none"/>
         </w:rPr>
       </w:r>
     </w:p>
@@ -4726,7 +5041,7 @@
           <w:tab w:val="left" w:pos="1260" w:leader="none"/>
         </w:tabs>
         <w:suppressAutoHyphens w:val="true"/>
-        <w:overflowPunct w:val="true"/>
+        <w:overflowPunct w:val="false"/>
         <w:bidi w:val="0"/>
         <w:spacing w:lineRule="auto" w:line="360" w:before="0" w:after="0"/>
         <w:ind w:start="1620" w:end="0" w:hanging="0"/>
@@ -4740,10 +5055,9 @@
       </w:pPr>
       <w:r>
         <w:rPr>
-          <w:rFonts w:ascii="times new roman" w:hAnsi="times new roman"/>
-          <w:b/>
-          <w:bCs/>
-          <w:lang w:val="bg-BG" w:eastAsia="zh-CN" w:bidi="hi-IN"/>
+          <w:b w:val="false"/>
+          <w:bCs w:val="false"/>
+          <w:u w:val="none"/>
         </w:rPr>
       </w:r>
     </w:p>
@@ -4756,7 +5070,7 @@
           <w:tab w:val="left" w:pos="1260" w:leader="none"/>
         </w:tabs>
         <w:suppressAutoHyphens w:val="true"/>
-        <w:overflowPunct w:val="true"/>
+        <w:overflowPunct w:val="false"/>
         <w:bidi w:val="0"/>
         <w:spacing w:lineRule="auto" w:line="360" w:before="0" w:after="0"/>
         <w:ind w:start="1620" w:end="0" w:hanging="0"/>
@@ -4770,10 +5084,9 @@
       </w:pPr>
       <w:r>
         <w:rPr>
-          <w:rFonts w:ascii="times new roman" w:hAnsi="times new roman"/>
-          <w:b/>
-          <w:bCs/>
-          <w:lang w:val="bg-BG" w:eastAsia="zh-CN" w:bidi="hi-IN"/>
+          <w:b w:val="false"/>
+          <w:bCs w:val="false"/>
+          <w:u w:val="none"/>
         </w:rPr>
       </w:r>
     </w:p>
@@ -4786,7 +5099,7 @@
           <w:tab w:val="left" w:pos="1260" w:leader="none"/>
         </w:tabs>
         <w:suppressAutoHyphens w:val="true"/>
-        <w:overflowPunct w:val="true"/>
+        <w:overflowPunct w:val="false"/>
         <w:bidi w:val="0"/>
         <w:spacing w:lineRule="auto" w:line="360" w:before="0" w:after="0"/>
         <w:ind w:start="1620" w:end="0" w:hanging="0"/>
@@ -4800,65 +5113,55 @@
       </w:pPr>
       <w:r>
         <w:rPr>
-          <w:rFonts w:ascii="times new roman" w:hAnsi="times new roman"/>
-          <w:b/>
-          <w:bCs/>
-          <w:lang w:val="bg-BG" w:eastAsia="zh-CN" w:bidi="hi-IN"/>
-        </w:rPr>
-        <mc:AlternateContent>
-          <mc:Choice Requires="wps">
-            <w:drawing>
-              <wp:anchor behindDoc="0" distT="0" distB="0" distL="0" distR="0" simplePos="0" locked="0" layoutInCell="0" allowOverlap="1" relativeHeight="7">
-                <wp:simplePos x="0" y="0"/>
-                <wp:positionH relativeFrom="column">
-                  <wp:posOffset>221615</wp:posOffset>
-                </wp:positionH>
-                <wp:positionV relativeFrom="paragraph">
-                  <wp:posOffset>-565785</wp:posOffset>
-                </wp:positionV>
-                <wp:extent cx="6047105" cy="3380740"/>
-                <wp:effectExtent l="0" t="0" r="0" b="0"/>
-                <wp:wrapNone/>
-                <wp:docPr id="6" name="Shape2"/>
-                <a:graphic xmlns:a="http://schemas.openxmlformats.org/drawingml/2006/main">
-                  <a:graphicData uri="http://schemas.openxmlformats.org/drawingml/2006/picture">
-                    <pic:pic xmlns:pic="http://schemas.openxmlformats.org/drawingml/2006/picture">
-                      <pic:nvPicPr>
-                        <pic:cNvPr id="1" name="Shape2" descr=""/>
-                        <pic:cNvPicPr/>
-                      </pic:nvPicPr>
-                      <pic:blipFill>
-                        <a:blip r:embed="rId13"/>
-                        <a:stretch/>
-                      </pic:blipFill>
-                      <pic:spPr>
-                        <a:xfrm>
-                          <a:off x="0" y="0"/>
-                          <a:ext cx="6046560" cy="3380040"/>
-                        </a:xfrm>
-                        <a:prstGeom prst="rect">
-                          <a:avLst/>
-                        </a:prstGeom>
-                        <a:ln w="0">
-                          <a:noFill/>
-                        </a:ln>
-                      </pic:spPr>
-                    </pic:pic>
-                  </a:graphicData>
-                </a:graphic>
-              </wp:anchor>
-            </w:drawing>
-          </mc:Choice>
-          <mc:Fallback>
-            <w:pict>
-              <v:shape id="shape_0" ID="Shape2" stroked="f" style="position:absolute;margin-left:17.45pt;margin-top:-44.55pt;width:476.05pt;height:266.1pt;mso-wrap-style:none;v-text-anchor:middle" type="shapetype_75">
-                <v:imagedata r:id="rId13" o:detectmouseclick="t"/>
-                <v:stroke color="#3465a4" joinstyle="round" endcap="flat"/>
-                <w10:wrap type="none"/>
-              </v:shape>
-            </w:pict>
-          </mc:Fallback>
-        </mc:AlternateContent>
+          <w:b w:val="false"/>
+          <w:bCs w:val="false"/>
+          <w:u w:val="none"/>
+        </w:rPr>
+        <w:drawing>
+          <wp:anchor behindDoc="0" distT="0" distB="0" distL="0" distR="0" simplePos="0" locked="0" layoutInCell="0" allowOverlap="1" relativeHeight="7">
+            <wp:simplePos x="0" y="0"/>
+            <wp:positionH relativeFrom="column">
+              <wp:posOffset>221615</wp:posOffset>
+            </wp:positionH>
+            <wp:positionV relativeFrom="paragraph">
+              <wp:posOffset>-445770</wp:posOffset>
+            </wp:positionV>
+            <wp:extent cx="6047105" cy="3380740"/>
+            <wp:effectExtent l="0" t="0" r="0" b="0"/>
+            <wp:wrapNone/>
+            <wp:docPr id="6" name="Shape2" descr="" title=""/>
+            <wp:cNvGraphicFramePr>
+              <a:graphicFrameLocks xmlns:a="http://schemas.openxmlformats.org/drawingml/2006/main" noChangeAspect="1"/>
+            </wp:cNvGraphicFramePr>
+            <a:graphic xmlns:a="http://schemas.openxmlformats.org/drawingml/2006/main">
+              <a:graphicData uri="http://schemas.openxmlformats.org/drawingml/2006/picture">
+                <pic:pic xmlns:pic="http://schemas.openxmlformats.org/drawingml/2006/picture">
+                  <pic:nvPicPr>
+                    <pic:cNvPr id="6" name="Shape2" descr="" title=""/>
+                    <pic:cNvPicPr>
+                      <a:picLocks noChangeAspect="1" noChangeArrowheads="1"/>
+                    </pic:cNvPicPr>
+                  </pic:nvPicPr>
+                  <pic:blipFill>
+                    <a:blip r:embed="rId11"/>
+                    <a:stretch>
+                      <a:fillRect/>
+                    </a:stretch>
+                  </pic:blipFill>
+                  <pic:spPr bwMode="auto">
+                    <a:xfrm>
+                      <a:off x="0" y="0"/>
+                      <a:ext cx="6047105" cy="3380740"/>
+                    </a:xfrm>
+                    <a:prstGeom prst="rect">
+                      <a:avLst/>
+                    </a:prstGeom>
+                  </pic:spPr>
+                </pic:pic>
+              </a:graphicData>
+            </a:graphic>
+          </wp:anchor>
+        </w:drawing>
       </w:r>
     </w:p>
     <w:p>
@@ -4870,7 +5173,7 @@
           <w:tab w:val="left" w:pos="1260" w:leader="none"/>
         </w:tabs>
         <w:suppressAutoHyphens w:val="true"/>
-        <w:overflowPunct w:val="true"/>
+        <w:overflowPunct w:val="false"/>
         <w:bidi w:val="0"/>
         <w:spacing w:lineRule="auto" w:line="360" w:before="0" w:after="0"/>
         <w:ind w:start="1620" w:end="0" w:hanging="0"/>
@@ -4884,10 +5187,9 @@
       </w:pPr>
       <w:r>
         <w:rPr>
-          <w:rFonts w:ascii="times new roman" w:hAnsi="times new roman"/>
-          <w:b/>
-          <w:bCs/>
-          <w:lang w:val="bg-BG" w:eastAsia="zh-CN" w:bidi="hi-IN"/>
+          <w:b w:val="false"/>
+          <w:bCs w:val="false"/>
+          <w:u w:val="none"/>
         </w:rPr>
       </w:r>
     </w:p>
@@ -4900,7 +5202,7 @@
           <w:tab w:val="left" w:pos="1260" w:leader="none"/>
         </w:tabs>
         <w:suppressAutoHyphens w:val="true"/>
-        <w:overflowPunct w:val="true"/>
+        <w:overflowPunct w:val="false"/>
         <w:bidi w:val="0"/>
         <w:spacing w:lineRule="auto" w:line="360" w:before="0" w:after="0"/>
         <w:ind w:start="1620" w:end="0" w:hanging="0"/>
@@ -4914,10 +5216,9 @@
       </w:pPr>
       <w:r>
         <w:rPr>
-          <w:rFonts w:ascii="times new roman" w:hAnsi="times new roman"/>
-          <w:b/>
-          <w:bCs/>
-          <w:lang w:val="bg-BG" w:eastAsia="zh-CN" w:bidi="hi-IN"/>
+          <w:b w:val="false"/>
+          <w:bCs w:val="false"/>
+          <w:u w:val="none"/>
         </w:rPr>
       </w:r>
     </w:p>
@@ -4930,7 +5231,7 @@
           <w:tab w:val="left" w:pos="1260" w:leader="none"/>
         </w:tabs>
         <w:suppressAutoHyphens w:val="true"/>
-        <w:overflowPunct w:val="true"/>
+        <w:overflowPunct w:val="false"/>
         <w:bidi w:val="0"/>
         <w:spacing w:lineRule="auto" w:line="360" w:before="0" w:after="0"/>
         <w:ind w:start="1620" w:end="0" w:hanging="0"/>
@@ -4944,10 +5245,9 @@
       </w:pPr>
       <w:r>
         <w:rPr>
-          <w:rFonts w:ascii="times new roman" w:hAnsi="times new roman"/>
-          <w:b/>
-          <w:bCs/>
-          <w:lang w:val="bg-BG" w:eastAsia="zh-CN" w:bidi="hi-IN"/>
+          <w:b w:val="false"/>
+          <w:bCs w:val="false"/>
+          <w:u w:val="none"/>
         </w:rPr>
       </w:r>
     </w:p>
@@ -4960,7 +5260,7 @@
           <w:tab w:val="left" w:pos="1260" w:leader="none"/>
         </w:tabs>
         <w:suppressAutoHyphens w:val="true"/>
-        <w:overflowPunct w:val="true"/>
+        <w:overflowPunct w:val="false"/>
         <w:bidi w:val="0"/>
         <w:spacing w:lineRule="auto" w:line="360" w:before="0" w:after="0"/>
         <w:ind w:start="1620" w:end="0" w:hanging="0"/>
@@ -4974,10 +5274,9 @@
       </w:pPr>
       <w:r>
         <w:rPr>
-          <w:rFonts w:ascii="times new roman" w:hAnsi="times new roman"/>
-          <w:b/>
-          <w:bCs/>
-          <w:lang w:val="bg-BG" w:eastAsia="zh-CN" w:bidi="hi-IN"/>
+          <w:b w:val="false"/>
+          <w:bCs w:val="false"/>
+          <w:u w:val="none"/>
         </w:rPr>
       </w:r>
     </w:p>
@@ -4990,7 +5289,7 @@
           <w:tab w:val="left" w:pos="1260" w:leader="none"/>
         </w:tabs>
         <w:suppressAutoHyphens w:val="true"/>
-        <w:overflowPunct w:val="true"/>
+        <w:overflowPunct w:val="false"/>
         <w:bidi w:val="0"/>
         <w:spacing w:lineRule="auto" w:line="360" w:before="0" w:after="0"/>
         <w:ind w:start="1620" w:end="0" w:hanging="0"/>
@@ -5004,10 +5303,9 @@
       </w:pPr>
       <w:r>
         <w:rPr>
-          <w:rFonts w:ascii="times new roman" w:hAnsi="times new roman"/>
-          <w:b/>
-          <w:bCs/>
-          <w:lang w:val="bg-BG" w:eastAsia="zh-CN" w:bidi="hi-IN"/>
+          <w:b w:val="false"/>
+          <w:bCs w:val="false"/>
+          <w:u w:val="none"/>
         </w:rPr>
       </w:r>
     </w:p>
@@ -5020,7 +5318,7 @@
           <w:tab w:val="left" w:pos="1260" w:leader="none"/>
         </w:tabs>
         <w:suppressAutoHyphens w:val="true"/>
-        <w:overflowPunct w:val="true"/>
+        <w:overflowPunct w:val="false"/>
         <w:bidi w:val="0"/>
         <w:spacing w:lineRule="auto" w:line="360" w:before="0" w:after="0"/>
         <w:ind w:start="1620" w:end="0" w:hanging="0"/>
@@ -5034,10 +5332,9 @@
       </w:pPr>
       <w:r>
         <w:rPr>
-          <w:rFonts w:ascii="times new roman" w:hAnsi="times new roman"/>
-          <w:b/>
-          <w:bCs/>
-          <w:lang w:val="bg-BG" w:eastAsia="zh-CN" w:bidi="hi-IN"/>
+          <w:b w:val="false"/>
+          <w:bCs w:val="false"/>
+          <w:u w:val="none"/>
         </w:rPr>
       </w:r>
     </w:p>
@@ -5050,24 +5347,23 @@
           <w:tab w:val="left" w:pos="1260" w:leader="none"/>
         </w:tabs>
         <w:suppressAutoHyphens w:val="true"/>
-        <w:overflowPunct w:val="true"/>
-        <w:bidi w:val="0"/>
-        <w:spacing w:lineRule="auto" w:line="360" w:before="0" w:after="0"/>
-        <w:ind w:end="0" w:hanging="0"/>
-        <w:jc w:val="start"/>
-        <w:rPr>
-          <w:b w:val="false"/>
-          <w:b w:val="false"/>
-          <w:bCs w:val="false"/>
-          <w:u w:val="none"/>
-        </w:rPr>
-      </w:pPr>
-      <w:r>
-        <w:rPr>
-          <w:rFonts w:ascii="times new roman" w:hAnsi="times new roman"/>
-          <w:b/>
-          <w:bCs/>
-          <w:lang w:val="bg-BG" w:eastAsia="zh-CN" w:bidi="hi-IN"/>
+        <w:overflowPunct w:val="false"/>
+        <w:bidi w:val="0"/>
+        <w:spacing w:lineRule="auto" w:line="360" w:before="0" w:after="0"/>
+        <w:ind w:start="0" w:end="0" w:hanging="0"/>
+        <w:jc w:val="start"/>
+        <w:rPr>
+          <w:b w:val="false"/>
+          <w:b w:val="false"/>
+          <w:bCs w:val="false"/>
+          <w:u w:val="none"/>
+        </w:rPr>
+      </w:pPr>
+      <w:r>
+        <w:rPr>
+          <w:b w:val="false"/>
+          <w:bCs w:val="false"/>
+          <w:u w:val="none"/>
         </w:rPr>
       </w:r>
     </w:p>
@@ -5080,7 +5376,7 @@
           <w:tab w:val="left" w:pos="1260" w:leader="none"/>
         </w:tabs>
         <w:suppressAutoHyphens w:val="true"/>
-        <w:overflowPunct w:val="true"/>
+        <w:overflowPunct w:val="false"/>
         <w:bidi w:val="0"/>
         <w:spacing w:lineRule="auto" w:line="360" w:before="0" w:after="0"/>
         <w:ind w:start="1620" w:end="0" w:hanging="0"/>
@@ -5094,10 +5390,9 @@
       </w:pPr>
       <w:r>
         <w:rPr>
-          <w:rFonts w:ascii="times new roman" w:hAnsi="times new roman"/>
-          <w:b/>
-          <w:bCs/>
-          <w:lang w:val="bg-BG" w:eastAsia="zh-CN" w:bidi="hi-IN"/>
+          <w:b w:val="false"/>
+          <w:bCs w:val="false"/>
+          <w:u w:val="none"/>
         </w:rPr>
       </w:r>
     </w:p>
@@ -5110,7 +5405,7 @@
           <w:tab w:val="left" w:pos="1260" w:leader="none"/>
         </w:tabs>
         <w:suppressAutoHyphens w:val="true"/>
-        <w:overflowPunct w:val="true"/>
+        <w:overflowPunct w:val="false"/>
         <w:bidi w:val="0"/>
         <w:spacing w:lineRule="auto" w:line="360" w:before="0" w:after="0"/>
         <w:ind w:start="1620" w:end="0" w:hanging="0"/>
@@ -5124,10 +5419,9 @@
       </w:pPr>
       <w:r>
         <w:rPr>
-          <w:rFonts w:ascii="times new roman" w:hAnsi="times new roman"/>
-          <w:b/>
-          <w:bCs/>
-          <w:lang w:val="bg-BG" w:eastAsia="zh-CN" w:bidi="hi-IN"/>
+          <w:b w:val="false"/>
+          <w:bCs w:val="false"/>
+          <w:u w:val="none"/>
         </w:rPr>
       </w:r>
     </w:p>
@@ -5140,7 +5434,7 @@
           <w:tab w:val="left" w:pos="1260" w:leader="none"/>
         </w:tabs>
         <w:suppressAutoHyphens w:val="true"/>
-        <w:overflowPunct w:val="true"/>
+        <w:overflowPunct w:val="false"/>
         <w:bidi w:val="0"/>
         <w:spacing w:lineRule="auto" w:line="360" w:before="0" w:after="0"/>
         <w:ind w:start="1620" w:end="0" w:hanging="0"/>
@@ -5154,10 +5448,9 @@
       </w:pPr>
       <w:r>
         <w:rPr>
-          <w:rFonts w:ascii="times new roman" w:hAnsi="times new roman"/>
-          <w:b/>
-          <w:bCs/>
-          <w:lang w:val="bg-BG" w:eastAsia="zh-CN" w:bidi="hi-IN"/>
+          <w:b w:val="false"/>
+          <w:bCs w:val="false"/>
+          <w:u w:val="none"/>
         </w:rPr>
       </w:r>
     </w:p>
@@ -5170,7 +5463,7 @@
           <w:tab w:val="left" w:pos="1260" w:leader="none"/>
         </w:tabs>
         <w:suppressAutoHyphens w:val="true"/>
-        <w:overflowPunct w:val="true"/>
+        <w:overflowPunct w:val="false"/>
         <w:bidi w:val="0"/>
         <w:spacing w:lineRule="auto" w:line="360" w:before="0" w:after="0"/>
         <w:ind w:start="1620" w:end="0" w:hanging="0"/>
@@ -5184,10 +5477,9 @@
       </w:pPr>
       <w:r>
         <w:rPr>
-          <w:rFonts w:ascii="times new roman" w:hAnsi="times new roman"/>
-          <w:b/>
-          <w:bCs/>
-          <w:lang w:val="bg-BG" w:eastAsia="zh-CN" w:bidi="hi-IN"/>
+          <w:b w:val="false"/>
+          <w:bCs w:val="false"/>
+          <w:u w:val="none"/>
         </w:rPr>
       </w:r>
     </w:p>
@@ -5200,7 +5492,7 @@
           <w:tab w:val="left" w:pos="1260" w:leader="none"/>
         </w:tabs>
         <w:suppressAutoHyphens w:val="true"/>
-        <w:overflowPunct w:val="true"/>
+        <w:overflowPunct w:val="false"/>
         <w:bidi w:val="0"/>
         <w:spacing w:lineRule="auto" w:line="360" w:before="0" w:after="0"/>
         <w:ind w:start="1169" w:end="0" w:hanging="0"/>
@@ -5210,6 +5502,7 @@
           <w:b/>
           <w:b/>
           <w:bCs/>
+          <w:u w:val="none"/>
           <w:lang w:val="bg-BG" w:eastAsia="zh-CN" w:bidi="hi-IN"/>
         </w:rPr>
       </w:pPr>
@@ -5233,7 +5526,7 @@
           <w:tab w:val="left" w:pos="1260" w:leader="none"/>
         </w:tabs>
         <w:suppressAutoHyphens w:val="true"/>
-        <w:overflowPunct w:val="true"/>
+        <w:overflowPunct w:val="false"/>
         <w:bidi w:val="0"/>
         <w:spacing w:lineRule="auto" w:line="360" w:before="0" w:after="0"/>
         <w:ind w:start="1620" w:end="0" w:hanging="0"/>
@@ -5243,6 +5536,7 @@
           <w:b w:val="false"/>
           <w:b w:val="false"/>
           <w:bCs w:val="false"/>
+          <w:u w:val="none"/>
           <w:lang w:val="bg-BG" w:eastAsia="zh-CN" w:bidi="hi-IN"/>
         </w:rPr>
       </w:pPr>
@@ -5309,7 +5603,7 @@
     <w:lvl w:ilvl="2">
       <w:start w:val="1"/>
       <w:numFmt w:val="decimal"/>
-      <w:lvlText w:val="%2.%3"/>
+      <w:lvlText w:val="%1.%2.%3"/>
       <w:lvlJc w:val="start"/>
       <w:pPr>
         <w:tabs>
@@ -5325,7 +5619,7 @@
     <w:lvl w:ilvl="3">
       <w:start w:val="1"/>
       <w:numFmt w:val="decimal"/>
-      <w:lvlText w:val="%3.%4"/>
+      <w:lvlText w:val="%2.%3.%4"/>
       <w:lvlJc w:val="start"/>
       <w:pPr>
         <w:tabs>
@@ -5341,7 +5635,7 @@
     <w:lvl w:ilvl="4">
       <w:start w:val="1"/>
       <w:numFmt w:val="decimal"/>
-      <w:lvlText w:val="%4.%5"/>
+      <w:lvlText w:val="%3.%4.%5"/>
       <w:lvlJc w:val="start"/>
       <w:pPr>
         <w:tabs>
@@ -5357,7 +5651,7 @@
     <w:lvl w:ilvl="5">
       <w:start w:val="1"/>
       <w:numFmt w:val="decimal"/>
-      <w:lvlText w:val="%5.%6"/>
+      <w:lvlText w:val="%4.%5.%6"/>
       <w:lvlJc w:val="start"/>
       <w:pPr>
         <w:tabs>
@@ -5373,7 +5667,7 @@
     <w:lvl w:ilvl="6">
       <w:start w:val="1"/>
       <w:numFmt w:val="decimal"/>
-      <w:lvlText w:val="%6.%7"/>
+      <w:lvlText w:val="%5.%6.%7"/>
       <w:lvlJc w:val="start"/>
       <w:pPr>
         <w:tabs>
@@ -5389,7 +5683,7 @@
     <w:lvl w:ilvl="7">
       <w:start w:val="1"/>
       <w:numFmt w:val="decimal"/>
-      <w:lvlText w:val="%7.%8"/>
+      <w:lvlText w:val="%6.%7.%8"/>
       <w:lvlJc w:val="start"/>
       <w:pPr>
         <w:tabs>
@@ -5405,7 +5699,7 @@
     <w:lvl w:ilvl="8">
       <w:start w:val="1"/>
       <w:numFmt w:val="decimal"/>
-      <w:lvlText w:val="%8.%9"/>
+      <w:lvlText w:val="%7.%8.%9"/>
       <w:lvlJc w:val="start"/>
       <w:pPr>
         <w:tabs>
@@ -5571,7 +5865,9 @@
     <w:pPr>
       <w:widowControl/>
       <w:suppressAutoHyphens w:val="true"/>
-      <w:overflowPunct w:val="true"/>
+      <w:kinsoku w:val="true"/>
+      <w:overflowPunct w:val="false"/>
+      <w:autoSpaceDE w:val="true"/>
       <w:bidi w:val="0"/>
       <w:spacing w:before="0" w:after="0"/>
       <w:jc w:val="start"/>

</xml_diff>